<commit_message>
Added in bit about Netlify
</commit_message>
<xml_diff>
--- a/A3/Tools & Tech Heroku Assig3.docx
+++ b/A3/Tools & Tech Heroku Assig3.docx
@@ -81,6 +81,36 @@
       <w:r>
         <w:rPr>
           <w:rFonts w:ascii="Arial" w:hAnsi="Arial" w:cs="Arial"/>
+        </w:rPr>
+        <w:t>Our initial plan was to have our web hosting with Netlify. However, Netlify only offers a service for static web pages which would not be appropriate for our application. We require the hosting of a dynamic web application</w:t>
+      </w:r>
+      <w:r>
+        <w:rPr>
+          <w:rFonts w:ascii="Arial" w:hAnsi="Arial" w:cs="Arial"/>
+        </w:rPr>
+        <w:t>,</w:t>
+      </w:r>
+      <w:r>
+        <w:rPr>
+          <w:rFonts w:ascii="Arial" w:hAnsi="Arial" w:cs="Arial"/>
+        </w:rPr>
+        <w:t xml:space="preserve"> and after researching this we found that Heroku is the best option</w:t>
+      </w:r>
+      <w:r>
+        <w:rPr>
+          <w:rFonts w:ascii="Arial" w:hAnsi="Arial" w:cs="Arial"/>
+        </w:rPr>
+        <w:t xml:space="preserve"> for this</w:t>
+      </w:r>
+      <w:r>
+        <w:rPr>
+          <w:rFonts w:ascii="Arial" w:hAnsi="Arial" w:cs="Arial"/>
+        </w:rPr>
+        <w:t xml:space="preserve">. </w:t>
+      </w:r>
+      <w:r>
+        <w:rPr>
+          <w:rFonts w:ascii="Arial" w:hAnsi="Arial" w:cs="Arial"/>
           <w:color w:val="242729"/>
         </w:rPr>
         <w:t>Heroku</w:t>
@@ -97,7 +127,44 @@
           <w:rFonts w:ascii="Arial" w:hAnsi="Arial" w:cs="Arial"/>
           <w:color w:val="242729"/>
         </w:rPr>
-        <w:t>a cloud-based application hosting service which allows developers to run their</w:t>
+        <w:t xml:space="preserve">a cloud-based application hosting service </w:t>
+      </w:r>
+      <w:proofErr w:type="gramStart"/>
+      <w:r>
+        <w:rPr>
+          <w:rFonts w:ascii="Arial" w:hAnsi="Arial" w:cs="Arial"/>
+          <w:color w:val="242729"/>
+        </w:rPr>
+        <w:t>similar to</w:t>
+      </w:r>
+      <w:proofErr w:type="gramEnd"/>
+      <w:r>
+        <w:rPr>
+          <w:rFonts w:ascii="Arial" w:hAnsi="Arial" w:cs="Arial"/>
+          <w:color w:val="242729"/>
+        </w:rPr>
+        <w:t xml:space="preserve"> Netlify</w:t>
+      </w:r>
+      <w:r>
+        <w:rPr>
+          <w:rFonts w:ascii="Arial" w:hAnsi="Arial" w:cs="Arial"/>
+          <w:color w:val="242729"/>
+        </w:rPr>
+        <w:t>,</w:t>
+      </w:r>
+      <w:r>
+        <w:rPr>
+          <w:rFonts w:ascii="Arial" w:hAnsi="Arial" w:cs="Arial"/>
+          <w:color w:val="242729"/>
+        </w:rPr>
+        <w:t xml:space="preserve"> but it </w:t>
+      </w:r>
+      <w:r>
+        <w:rPr>
+          <w:rFonts w:ascii="Arial" w:hAnsi="Arial" w:cs="Arial"/>
+          <w:color w:val="242729"/>
+        </w:rPr>
+        <w:t>allows developers to run their</w:t>
       </w:r>
       <w:r>
         <w:rPr>
@@ -173,17 +240,7 @@
           <w:szCs w:val="20"/>
           <w:shd w:val="clear" w:color="auto" w:fill="FFFFFF"/>
         </w:rPr>
-        <w:t>(</w:t>
-      </w:r>
-      <w:r>
-        <w:rPr>
-          <w:rFonts w:ascii="Arial" w:hAnsi="Arial" w:cs="Arial"/>
-          <w:color w:val="000000"/>
-          <w:sz w:val="20"/>
-          <w:szCs w:val="20"/>
-          <w:shd w:val="clear" w:color="auto" w:fill="FFFFFF"/>
-        </w:rPr>
-        <w:t>1.</w:t>
+        <w:t>(1.</w:t>
       </w:r>
       <w:r>
         <w:rPr>
@@ -217,19 +274,7 @@
           <w:szCs w:val="20"/>
           <w:shd w:val="clear" w:color="auto" w:fill="FFFFFF"/>
         </w:rPr>
-        <w:t xml:space="preserve"> </w:t>
-      </w:r>
-      <w:r>
-        <w:rPr>
-          <w:rFonts w:ascii="Arial" w:hAnsi="Arial" w:cs="Arial"/>
-          <w:i/>
-          <w:iCs/>
-          <w:color w:val="000000"/>
-          <w:sz w:val="20"/>
-          <w:szCs w:val="20"/>
-          <w:shd w:val="clear" w:color="auto" w:fill="FFFFFF"/>
-        </w:rPr>
-        <w:t>What Are Containers (Container-based Virtualization or Containerization</w:t>
+        <w:t xml:space="preserve"> What Are Containers (Container-based Virtualization or Containerization</w:t>
       </w:r>
       <w:proofErr w:type="gramStart"/>
       <w:r>
@@ -364,17 +409,7 @@
           <w:szCs w:val="20"/>
           <w:shd w:val="clear" w:color="auto" w:fill="FFFFFF"/>
         </w:rPr>
-        <w:t>(</w:t>
-      </w:r>
-      <w:r>
-        <w:rPr>
-          <w:rFonts w:ascii="Arial" w:hAnsi="Arial" w:cs="Arial"/>
-          <w:color w:val="000000"/>
-          <w:sz w:val="20"/>
-          <w:szCs w:val="20"/>
-          <w:shd w:val="clear" w:color="auto" w:fill="FFFFFF"/>
-        </w:rPr>
-        <w:t>2.</w:t>
+        <w:t>(2.</w:t>
       </w:r>
       <w:r>
         <w:rPr>
@@ -394,17 +429,7 @@
           <w:szCs w:val="20"/>
           <w:shd w:val="clear" w:color="auto" w:fill="FFFFFF"/>
         </w:rPr>
-        <w:t>Heroku.com</w:t>
-      </w:r>
-      <w:r>
-        <w:rPr>
-          <w:rFonts w:ascii="Arial" w:hAnsi="Arial" w:cs="Arial"/>
-          <w:color w:val="000000"/>
-          <w:sz w:val="20"/>
-          <w:szCs w:val="20"/>
-          <w:shd w:val="clear" w:color="auto" w:fill="FFFFFF"/>
-        </w:rPr>
-        <w:t xml:space="preserve"> </w:t>
+        <w:t xml:space="preserve">Heroku.com </w:t>
       </w:r>
       <w:r>
         <w:rPr>
@@ -565,15 +590,7 @@
           <w:color w:val="212121"/>
           <w:spacing w:val="-1"/>
         </w:rPr>
-        <w:t>Heroku</w:t>
-      </w:r>
-      <w:r>
-        <w:rPr>
-          <w:rFonts w:ascii="Arial" w:hAnsi="Arial" w:cs="Arial"/>
-          <w:color w:val="212121"/>
-          <w:spacing w:val="-1"/>
-        </w:rPr>
-        <w:t xml:space="preserve"> offer </w:t>
+        <w:t xml:space="preserve">Heroku offer </w:t>
       </w:r>
       <w:proofErr w:type="gramStart"/>
       <w:r>
@@ -611,23 +628,7 @@
           <w:color w:val="212121"/>
           <w:spacing w:val="-1"/>
         </w:rPr>
-        <w:t>1. “</w:t>
-      </w:r>
-      <w:r>
-        <w:rPr>
-          <w:rFonts w:ascii="Arial" w:hAnsi="Arial" w:cs="Arial"/>
-          <w:color w:val="212121"/>
-          <w:spacing w:val="-1"/>
-        </w:rPr>
-        <w:t>Free/Hobby</w:t>
-      </w:r>
-      <w:r>
-        <w:rPr>
-          <w:rFonts w:ascii="Arial" w:hAnsi="Arial" w:cs="Arial"/>
-          <w:color w:val="212121"/>
-          <w:spacing w:val="-1"/>
-        </w:rPr>
-        <w:t xml:space="preserve">” A service for small scale </w:t>
+        <w:t xml:space="preserve">1. “Free/Hobby” A service for small scale </w:t>
       </w:r>
       <w:r>
         <w:rPr>
@@ -643,15 +644,7 @@
           <w:color w:val="212121"/>
           <w:spacing w:val="-1"/>
         </w:rPr>
-        <w:t xml:space="preserve">, personal projects </w:t>
-      </w:r>
-      <w:r>
-        <w:rPr>
-          <w:rFonts w:ascii="Arial" w:hAnsi="Arial" w:cs="Arial"/>
-          <w:color w:val="212121"/>
-          <w:spacing w:val="-1"/>
-        </w:rPr>
-        <w:t>and testing.</w:t>
+        <w:t>, personal projects and testing.</w:t>
       </w:r>
     </w:p>
     <w:p>
@@ -671,23 +664,7 @@
           <w:color w:val="212121"/>
           <w:spacing w:val="-1"/>
         </w:rPr>
-        <w:t>2. “</w:t>
-      </w:r>
-      <w:r>
-        <w:rPr>
-          <w:rFonts w:ascii="Arial" w:hAnsi="Arial" w:cs="Arial"/>
-          <w:color w:val="212121"/>
-          <w:spacing w:val="-1"/>
-        </w:rPr>
-        <w:t>Production</w:t>
-      </w:r>
-      <w:r>
-        <w:rPr>
-          <w:rFonts w:ascii="Arial" w:hAnsi="Arial" w:cs="Arial"/>
-          <w:color w:val="212121"/>
-          <w:spacing w:val="-1"/>
-        </w:rPr>
-        <w:t xml:space="preserve">” For larger scale </w:t>
+        <w:t xml:space="preserve">2. “Production” For larger scale </w:t>
       </w:r>
       <w:r>
         <w:rPr>
@@ -951,7 +928,16 @@
           <w:color w:val="212121"/>
           <w:spacing w:val="-1"/>
         </w:rPr>
-        <w:t>With this in mind</w:t>
+        <w:t xml:space="preserve">With this in </w:t>
+      </w:r>
+      <w:r>
+        <w:rPr>
+          <w:rFonts w:ascii="Arial" w:hAnsi="Arial" w:cs="Arial"/>
+          <w:color w:val="212121"/>
+          <w:spacing w:val="-1"/>
+        </w:rPr>
+        <w:lastRenderedPageBreak/>
+        <w:t>mind</w:t>
       </w:r>
       <w:r>
         <w:rPr>
@@ -992,16 +978,7 @@
           <w:color w:val="212121"/>
           <w:spacing w:val="-1"/>
         </w:rPr>
-        <w:t xml:space="preserve"> The “Advanced” package is a lot more expensive, starting at </w:t>
-      </w:r>
-      <w:r>
-        <w:rPr>
-          <w:rFonts w:ascii="Arial" w:hAnsi="Arial" w:cs="Arial"/>
-          <w:color w:val="212121"/>
-          <w:spacing w:val="-1"/>
-        </w:rPr>
-        <w:lastRenderedPageBreak/>
-        <w:t>US$250 a month, but it would always be necessary to upgrade to the higher service when demand increases because slow application response times will negatively impact the customers experience.</w:t>
+        <w:t xml:space="preserve"> The “Advanced” package is a lot more expensive, starting at US$250 a month, but it would always be necessary to upgrade to the higher service when demand increases because slow application response times will negatively impact the customers experience.</w:t>
       </w:r>
       <w:r>
         <w:rPr>
@@ -1019,17 +996,7 @@
           <w:szCs w:val="20"/>
           <w:shd w:val="clear" w:color="auto" w:fill="FFFFFF"/>
         </w:rPr>
-        <w:t>(</w:t>
-      </w:r>
-      <w:r>
-        <w:rPr>
-          <w:rFonts w:ascii="Arial" w:hAnsi="Arial" w:cs="Arial"/>
-          <w:color w:val="000000"/>
-          <w:sz w:val="20"/>
-          <w:szCs w:val="20"/>
-          <w:shd w:val="clear" w:color="auto" w:fill="FFFFFF"/>
-        </w:rPr>
-        <w:t>3.</w:t>
+        <w:t>(3.</w:t>
       </w:r>
       <w:r>
         <w:rPr>
@@ -1049,17 +1016,7 @@
           <w:szCs w:val="20"/>
           <w:shd w:val="clear" w:color="auto" w:fill="FFFFFF"/>
         </w:rPr>
-        <w:t>Heroku.com</w:t>
-      </w:r>
-      <w:r>
-        <w:rPr>
-          <w:rFonts w:ascii="Arial" w:hAnsi="Arial" w:cs="Arial"/>
-          <w:color w:val="000000"/>
-          <w:sz w:val="20"/>
-          <w:szCs w:val="20"/>
-          <w:shd w:val="clear" w:color="auto" w:fill="FFFFFF"/>
-        </w:rPr>
-        <w:t xml:space="preserve"> </w:t>
+        <w:t xml:space="preserve">Heroku.com </w:t>
       </w:r>
       <w:r>
         <w:rPr>
@@ -1914,6 +1871,7 @@
   <w:style w:type="character" w:default="1" w:styleId="DefaultParagraphFont">
     <w:name w:val="Default Paragraph Font"/>
     <w:uiPriority w:val="1"/>
+    <w:semiHidden/>
     <w:unhideWhenUsed/>
   </w:style>
   <w:style w:type="table" w:default="1" w:styleId="TableNormal">
@@ -2263,6 +2221,21 @@
 </file>
 
 <file path=customXml/item1.xml><?xml version="1.0" encoding="utf-8"?>
+<p:properties xmlns:p="http://schemas.microsoft.com/office/2006/metadata/properties" xmlns:xsi="http://www.w3.org/2001/XMLSchema-instance" xmlns:pc="http://schemas.microsoft.com/office/infopath/2007/PartnerControls">
+  <documentManagement/>
+</p:properties>
+</file>
+
+<file path=customXml/item2.xml><?xml version="1.0" encoding="utf-8"?>
+<?mso-contentType ?>
+<FormTemplates xmlns="http://schemas.microsoft.com/sharepoint/v3/contenttype/forms">
+  <Display>DocumentLibraryForm</Display>
+  <Edit>DocumentLibraryForm</Edit>
+  <New>DocumentLibraryForm</New>
+</FormTemplates>
+</file>
+
+<file path=customXml/item3.xml><?xml version="1.0" encoding="utf-8"?>
 <ct:contentTypeSchema xmlns:ct="http://schemas.microsoft.com/office/2006/metadata/contentType" xmlns:ma="http://schemas.microsoft.com/office/2006/metadata/properties/metaAttributes" ct:_="" ma:_="" ma:contentTypeName="Document" ma:contentTypeID="0x0101006AD93203FC8D074793806DB7EEAA2B52" ma:contentTypeVersion="7" ma:contentTypeDescription="Create a new document." ma:contentTypeScope="" ma:versionID="0035e0c0cbe96f5d98221c025f33ccbb">
   <xsd:schema xmlns:xsd="http://www.w3.org/2001/XMLSchema" xmlns:xs="http://www.w3.org/2001/XMLSchema" xmlns:p="http://schemas.microsoft.com/office/2006/metadata/properties" xmlns:ns3="a7a4a6bf-ba72-47a3-b2a9-bb7d8bd042d2" xmlns:ns4="81073eaf-5770-4814-a9d2-8310144842a9" targetNamespace="http://schemas.microsoft.com/office/2006/metadata/properties" ma:root="true" ma:fieldsID="2f3cfe8f6a5531f275e9fb2f00f51b1f" ns3:_="" ns4:_="">
     <xsd:import namespace="a7a4a6bf-ba72-47a3-b2a9-bb7d8bd042d2"/>
@@ -2447,22 +2420,24 @@
 </ct:contentTypeSchema>
 </file>
 
-<file path=customXml/item2.xml><?xml version="1.0" encoding="utf-8"?>
-<?mso-contentType ?>
-<FormTemplates xmlns="http://schemas.microsoft.com/sharepoint/v3/contenttype/forms">
-  <Display>DocumentLibraryForm</Display>
-  <Edit>DocumentLibraryForm</Edit>
-  <New>DocumentLibraryForm</New>
-</FormTemplates>
+<file path=customXml/itemProps1.xml><?xml version="1.0" encoding="utf-8"?>
+<ds:datastoreItem xmlns:ds="http://schemas.openxmlformats.org/officeDocument/2006/customXml" ds:itemID="{79AECF13-AE19-4BED-BE5B-4942758ED0E6}">
+  <ds:schemaRefs>
+    <ds:schemaRef ds:uri="http://schemas.microsoft.com/office/2006/metadata/properties"/>
+    <ds:schemaRef ds:uri="http://schemas.microsoft.com/office/infopath/2007/PartnerControls"/>
+  </ds:schemaRefs>
+</ds:datastoreItem>
 </file>
 
-<file path=customXml/item3.xml><?xml version="1.0" encoding="utf-8"?>
-<p:properties xmlns:p="http://schemas.microsoft.com/office/2006/metadata/properties" xmlns:xsi="http://www.w3.org/2001/XMLSchema-instance" xmlns:pc="http://schemas.microsoft.com/office/infopath/2007/PartnerControls">
-  <documentManagement/>
-</p:properties>
+<file path=customXml/itemProps2.xml><?xml version="1.0" encoding="utf-8"?>
+<ds:datastoreItem xmlns:ds="http://schemas.openxmlformats.org/officeDocument/2006/customXml" ds:itemID="{1280DDDE-866A-4A2A-B505-C5C4C583AD1E}">
+  <ds:schemaRefs>
+    <ds:schemaRef ds:uri="http://schemas.microsoft.com/sharepoint/v3/contenttype/forms"/>
+  </ds:schemaRefs>
+</ds:datastoreItem>
 </file>
 
-<file path=customXml/itemProps1.xml><?xml version="1.0" encoding="utf-8"?>
+<file path=customXml/itemProps3.xml><?xml version="1.0" encoding="utf-8"?>
 <ds:datastoreItem xmlns:ds="http://schemas.openxmlformats.org/officeDocument/2006/customXml" ds:itemID="{2964641C-EB5F-4D43-A398-399613DAAB80}">
   <ds:schemaRefs>
     <ds:schemaRef ds:uri="http://schemas.microsoft.com/office/2006/metadata/contentType"/>
@@ -2479,29 +2454,4 @@
     <ds:schemaRef ds:uri="http://schemas.microsoft.com/internal/obd"/>
   </ds:schemaRefs>
 </ds:datastoreItem>
-</file>
-
-<file path=customXml/itemProps2.xml><?xml version="1.0" encoding="utf-8"?>
-<ds:datastoreItem xmlns:ds="http://schemas.openxmlformats.org/officeDocument/2006/customXml" ds:itemID="{1280DDDE-866A-4A2A-B505-C5C4C583AD1E}">
-  <ds:schemaRefs>
-    <ds:schemaRef ds:uri="http://schemas.microsoft.com/sharepoint/v3/contenttype/forms"/>
-  </ds:schemaRefs>
-</ds:datastoreItem>
-</file>
-
-<file path=customXml/itemProps3.xml><?xml version="1.0" encoding="utf-8"?>
-<ds:datastoreItem xmlns:ds="http://schemas.openxmlformats.org/officeDocument/2006/customXml" ds:itemID="{79AECF13-AE19-4BED-BE5B-4942758ED0E6}">
-  <ds:schemaRefs>
-    <ds:schemaRef ds:uri="http://purl.org/dc/elements/1.1/"/>
-    <ds:schemaRef ds:uri="http://purl.org/dc/terms/"/>
-    <ds:schemaRef ds:uri="http://purl.org/dc/dcmitype/"/>
-    <ds:schemaRef ds:uri="http://schemas.microsoft.com/office/2006/metadata/properties"/>
-    <ds:schemaRef ds:uri="http://schemas.microsoft.com/office/infopath/2007/PartnerControls"/>
-    <ds:schemaRef ds:uri="http://www.w3.org/XML/1998/namespace"/>
-    <ds:schemaRef ds:uri="http://schemas.microsoft.com/office/2006/documentManagement/types"/>
-    <ds:schemaRef ds:uri="81073eaf-5770-4814-a9d2-8310144842a9"/>
-    <ds:schemaRef ds:uri="http://schemas.openxmlformats.org/package/2006/metadata/core-properties"/>
-    <ds:schemaRef ds:uri="a7a4a6bf-ba72-47a3-b2a9-bb7d8bd042d2"/>
-  </ds:schemaRefs>
-</ds:datastoreItem>
 </file>
</xml_diff>

<commit_message>
Update Tools & Tech Heroku Assig3.docx
</commit_message>
<xml_diff>
--- a/A3/Tools & Tech Heroku Assig3.docx
+++ b/A3/Tools & Tech Heroku Assig3.docx
@@ -5,14 +5,14 @@
     <w:p>
       <w:pPr>
         <w:rPr>
-          <w:rFonts w:ascii="Arial" w:hAnsi="Arial" w:cs="Arial"/>
-          <w:sz w:val="28"/>
-          <w:szCs w:val="28"/>
-        </w:rPr>
-      </w:pPr>
-      <w:r>
-        <w:rPr>
-          <w:rFonts w:ascii="Arial" w:hAnsi="Arial" w:cs="Arial"/>
+          <w:rFonts w:cstheme="minorHAnsi"/>
+          <w:sz w:val="28"/>
+          <w:szCs w:val="28"/>
+        </w:rPr>
+      </w:pPr>
+      <w:r>
+        <w:rPr>
+          <w:rFonts w:cstheme="minorHAnsi"/>
           <w:sz w:val="28"/>
           <w:szCs w:val="28"/>
         </w:rPr>
@@ -22,32 +22,22 @@
     <w:p>
       <w:pPr>
         <w:rPr>
-          <w:rFonts w:ascii="Arial" w:hAnsi="Arial" w:cs="Arial"/>
+          <w:rFonts w:cstheme="minorHAnsi"/>
           <w:b/>
           <w:bCs/>
-          <w:sz w:val="24"/>
-          <w:szCs w:val="24"/>
-        </w:rPr>
-      </w:pPr>
-      <w:r>
-        <w:rPr>
-          <w:rFonts w:ascii="Arial" w:hAnsi="Arial" w:cs="Arial"/>
+          <w:sz w:val="28"/>
+          <w:szCs w:val="28"/>
+        </w:rPr>
+      </w:pPr>
+      <w:r>
+        <w:rPr>
+          <w:rFonts w:cstheme="minorHAnsi"/>
           <w:b/>
           <w:bCs/>
-          <w:sz w:val="24"/>
-          <w:szCs w:val="24"/>
-        </w:rPr>
-        <w:t>Web Hosting</w:t>
-      </w:r>
-      <w:r>
-        <w:rPr>
-          <w:rFonts w:ascii="Arial" w:hAnsi="Arial" w:cs="Arial"/>
-          <w:b/>
-          <w:bCs/>
-          <w:sz w:val="24"/>
-          <w:szCs w:val="24"/>
-        </w:rPr>
-        <w:t>:</w:t>
+          <w:sz w:val="28"/>
+          <w:szCs w:val="28"/>
+        </w:rPr>
+        <w:t>Web Hosting:</w:t>
       </w:r>
     </w:p>
     <w:p>
@@ -56,209 +46,196 @@
         <w:shd w:val="clear" w:color="auto" w:fill="FFFFFF"/>
         <w:spacing w:before="300" w:beforeAutospacing="0" w:after="300" w:afterAutospacing="0"/>
         <w:rPr>
-          <w:rFonts w:ascii="Arial" w:hAnsi="Arial" w:cs="Arial"/>
-          <w:color w:val="242729"/>
-        </w:rPr>
-      </w:pPr>
-      <w:r>
-        <w:rPr>
-          <w:rFonts w:ascii="Arial" w:hAnsi="Arial" w:cs="Arial"/>
-        </w:rPr>
-        <w:t xml:space="preserve">The deployment and hosting of the web site for our application will be handled by </w:t>
-      </w:r>
-      <w:r>
-        <w:rPr>
-          <w:rFonts w:ascii="Arial" w:hAnsi="Arial" w:cs="Arial"/>
+          <w:rFonts w:asciiTheme="minorHAnsi" w:hAnsiTheme="minorHAnsi" w:cstheme="minorHAnsi"/>
+          <w:color w:val="242729"/>
+          <w:sz w:val="28"/>
+          <w:szCs w:val="28"/>
+        </w:rPr>
+      </w:pPr>
+      <w:r>
+        <w:rPr>
+          <w:rFonts w:asciiTheme="minorHAnsi" w:hAnsiTheme="minorHAnsi" w:cstheme="minorHAnsi"/>
+          <w:sz w:val="28"/>
+          <w:szCs w:val="28"/>
+        </w:rPr>
+        <w:t xml:space="preserve">The deployment and hosting of the web site for our application will be handled by Heroku. </w:t>
+      </w:r>
+      <w:r>
+        <w:rPr>
+          <w:rFonts w:asciiTheme="minorHAnsi" w:hAnsiTheme="minorHAnsi" w:cstheme="minorHAnsi"/>
+          <w:sz w:val="28"/>
+          <w:szCs w:val="28"/>
+        </w:rPr>
+        <w:t>Our initial plan was to have our web hosting with Netlify. However, Netlify only offers a service for static web pages which would not be appropriate for our application. We require the hosting of a dynamic web application</w:t>
+      </w:r>
+      <w:r>
+        <w:rPr>
+          <w:rFonts w:asciiTheme="minorHAnsi" w:hAnsiTheme="minorHAnsi" w:cstheme="minorHAnsi"/>
+          <w:sz w:val="28"/>
+          <w:szCs w:val="28"/>
+        </w:rPr>
+        <w:t>,</w:t>
+      </w:r>
+      <w:r>
+        <w:rPr>
+          <w:rFonts w:asciiTheme="minorHAnsi" w:hAnsiTheme="minorHAnsi" w:cstheme="minorHAnsi"/>
+          <w:sz w:val="28"/>
+          <w:szCs w:val="28"/>
+        </w:rPr>
+        <w:t xml:space="preserve"> and after researching this we found that Heroku is the best option</w:t>
+      </w:r>
+      <w:r>
+        <w:rPr>
+          <w:rFonts w:asciiTheme="minorHAnsi" w:hAnsiTheme="minorHAnsi" w:cstheme="minorHAnsi"/>
+          <w:sz w:val="28"/>
+          <w:szCs w:val="28"/>
+        </w:rPr>
+        <w:t xml:space="preserve"> for this</w:t>
+      </w:r>
+      <w:r>
+        <w:rPr>
+          <w:rFonts w:asciiTheme="minorHAnsi" w:hAnsiTheme="minorHAnsi" w:cstheme="minorHAnsi"/>
+          <w:sz w:val="28"/>
+          <w:szCs w:val="28"/>
+        </w:rPr>
+        <w:t xml:space="preserve">. </w:t>
+      </w:r>
+      <w:r>
+        <w:rPr>
+          <w:rFonts w:asciiTheme="minorHAnsi" w:hAnsiTheme="minorHAnsi" w:cstheme="minorHAnsi"/>
+          <w:color w:val="242729"/>
+          <w:sz w:val="28"/>
+          <w:szCs w:val="28"/>
+        </w:rPr>
+        <w:t xml:space="preserve">Heroku is </w:t>
+      </w:r>
+      <w:r>
+        <w:rPr>
+          <w:rFonts w:asciiTheme="minorHAnsi" w:hAnsiTheme="minorHAnsi" w:cstheme="minorHAnsi"/>
+          <w:color w:val="242729"/>
+          <w:sz w:val="28"/>
+          <w:szCs w:val="28"/>
+        </w:rPr>
+        <w:t xml:space="preserve">a cloud-based application hosting service </w:t>
+      </w:r>
+      <w:proofErr w:type="gramStart"/>
+      <w:r>
+        <w:rPr>
+          <w:rFonts w:asciiTheme="minorHAnsi" w:hAnsiTheme="minorHAnsi" w:cstheme="minorHAnsi"/>
+          <w:color w:val="242729"/>
+          <w:sz w:val="28"/>
+          <w:szCs w:val="28"/>
+        </w:rPr>
+        <w:t>similar to</w:t>
+      </w:r>
+      <w:proofErr w:type="gramEnd"/>
+      <w:r>
+        <w:rPr>
+          <w:rFonts w:asciiTheme="minorHAnsi" w:hAnsiTheme="minorHAnsi" w:cstheme="minorHAnsi"/>
+          <w:color w:val="242729"/>
+          <w:sz w:val="28"/>
+          <w:szCs w:val="28"/>
+        </w:rPr>
+        <w:t xml:space="preserve"> Netlify</w:t>
+      </w:r>
+      <w:r>
+        <w:rPr>
+          <w:rFonts w:asciiTheme="minorHAnsi" w:hAnsiTheme="minorHAnsi" w:cstheme="minorHAnsi"/>
+          <w:color w:val="242729"/>
+          <w:sz w:val="28"/>
+          <w:szCs w:val="28"/>
+        </w:rPr>
+        <w:t>,</w:t>
+      </w:r>
+      <w:r>
+        <w:rPr>
+          <w:rFonts w:asciiTheme="minorHAnsi" w:hAnsiTheme="minorHAnsi" w:cstheme="minorHAnsi"/>
+          <w:color w:val="242729"/>
+          <w:sz w:val="28"/>
+          <w:szCs w:val="28"/>
+        </w:rPr>
+        <w:t xml:space="preserve"> but it </w:t>
+      </w:r>
+      <w:r>
+        <w:rPr>
+          <w:rFonts w:asciiTheme="minorHAnsi" w:hAnsiTheme="minorHAnsi" w:cstheme="minorHAnsi"/>
+          <w:color w:val="242729"/>
+          <w:sz w:val="28"/>
+          <w:szCs w:val="28"/>
+        </w:rPr>
+        <w:t>allows developers to run their application across a preset number of virtual servers</w:t>
+      </w:r>
+      <w:r>
+        <w:rPr>
+          <w:rFonts w:asciiTheme="minorHAnsi" w:hAnsiTheme="minorHAnsi" w:cstheme="minorHAnsi"/>
+          <w:color w:val="242729"/>
+          <w:sz w:val="28"/>
+          <w:szCs w:val="28"/>
+        </w:rPr>
+        <w:t xml:space="preserve"> known as “Dynos”</w:t>
+      </w:r>
+      <w:r>
+        <w:rPr>
+          <w:rFonts w:asciiTheme="minorHAnsi" w:hAnsiTheme="minorHAnsi" w:cstheme="minorHAnsi"/>
+          <w:color w:val="242729"/>
+          <w:sz w:val="28"/>
+          <w:szCs w:val="28"/>
+        </w:rPr>
+        <w:t xml:space="preserve">. </w:t>
+      </w:r>
+      <w:r>
+        <w:rPr>
+          <w:rFonts w:asciiTheme="minorHAnsi" w:hAnsiTheme="minorHAnsi" w:cstheme="minorHAnsi"/>
+          <w:color w:val="242729"/>
+          <w:sz w:val="28"/>
+          <w:szCs w:val="28"/>
+        </w:rPr>
+        <w:t xml:space="preserve">Dynos are </w:t>
+      </w:r>
+      <w:r>
+        <w:rPr>
+          <w:rFonts w:asciiTheme="minorHAnsi" w:hAnsiTheme="minorHAnsi" w:cstheme="minorHAnsi"/>
+          <w:color w:val="242729"/>
+          <w:sz w:val="28"/>
+          <w:szCs w:val="28"/>
         </w:rPr>
         <w:t>Heroku</w:t>
       </w:r>
       <w:r>
         <w:rPr>
-          <w:rFonts w:ascii="Arial" w:hAnsi="Arial" w:cs="Arial"/>
-        </w:rPr>
-        <w:t xml:space="preserve">. </w:t>
-      </w:r>
-      <w:r>
-        <w:rPr>
-          <w:rFonts w:ascii="Arial" w:hAnsi="Arial" w:cs="Arial"/>
-        </w:rPr>
-        <w:t>Our initial plan was to have our web hosting with Netlify. However, Netlify only offers a service for static web pages which would not be appropriate for our application. We require the hosting of a dynamic web application</w:t>
-      </w:r>
-      <w:r>
-        <w:rPr>
-          <w:rFonts w:ascii="Arial" w:hAnsi="Arial" w:cs="Arial"/>
-        </w:rPr>
-        <w:t>,</w:t>
-      </w:r>
-      <w:r>
-        <w:rPr>
-          <w:rFonts w:ascii="Arial" w:hAnsi="Arial" w:cs="Arial"/>
-        </w:rPr>
-        <w:t xml:space="preserve"> and after researching this we found that Heroku is the best option</w:t>
-      </w:r>
-      <w:r>
-        <w:rPr>
-          <w:rFonts w:ascii="Arial" w:hAnsi="Arial" w:cs="Arial"/>
-        </w:rPr>
-        <w:t xml:space="preserve"> for this</w:t>
-      </w:r>
-      <w:r>
-        <w:rPr>
-          <w:rFonts w:ascii="Arial" w:hAnsi="Arial" w:cs="Arial"/>
-        </w:rPr>
-        <w:t xml:space="preserve">. </w:t>
-      </w:r>
-      <w:r>
-        <w:rPr>
-          <w:rFonts w:ascii="Arial" w:hAnsi="Arial" w:cs="Arial"/>
-          <w:color w:val="242729"/>
-        </w:rPr>
-        <w:t>Heroku</w:t>
-      </w:r>
-      <w:r>
-        <w:rPr>
-          <w:rFonts w:ascii="Arial" w:hAnsi="Arial" w:cs="Arial"/>
-          <w:color w:val="242729"/>
-        </w:rPr>
-        <w:t xml:space="preserve"> is </w:t>
-      </w:r>
-      <w:r>
-        <w:rPr>
-          <w:rFonts w:ascii="Arial" w:hAnsi="Arial" w:cs="Arial"/>
-          <w:color w:val="242729"/>
-        </w:rPr>
-        <w:t xml:space="preserve">a cloud-based application hosting service </w:t>
-      </w:r>
-      <w:proofErr w:type="gramStart"/>
-      <w:r>
-        <w:rPr>
-          <w:rFonts w:ascii="Arial" w:hAnsi="Arial" w:cs="Arial"/>
-          <w:color w:val="242729"/>
-        </w:rPr>
-        <w:t>similar to</w:t>
-      </w:r>
-      <w:proofErr w:type="gramEnd"/>
-      <w:r>
-        <w:rPr>
-          <w:rFonts w:ascii="Arial" w:hAnsi="Arial" w:cs="Arial"/>
-          <w:color w:val="242729"/>
-        </w:rPr>
-        <w:t xml:space="preserve"> Netlify</w:t>
-      </w:r>
-      <w:r>
-        <w:rPr>
-          <w:rFonts w:ascii="Arial" w:hAnsi="Arial" w:cs="Arial"/>
-          <w:color w:val="242729"/>
-        </w:rPr>
-        <w:t>,</w:t>
-      </w:r>
-      <w:r>
-        <w:rPr>
-          <w:rFonts w:ascii="Arial" w:hAnsi="Arial" w:cs="Arial"/>
-          <w:color w:val="242729"/>
-        </w:rPr>
-        <w:t xml:space="preserve"> but it </w:t>
-      </w:r>
-      <w:r>
-        <w:rPr>
-          <w:rFonts w:ascii="Arial" w:hAnsi="Arial" w:cs="Arial"/>
-          <w:color w:val="242729"/>
-        </w:rPr>
-        <w:t>allows developers to run their</w:t>
-      </w:r>
-      <w:r>
-        <w:rPr>
-          <w:rFonts w:ascii="Arial" w:hAnsi="Arial" w:cs="Arial"/>
-          <w:color w:val="242729"/>
-        </w:rPr>
-        <w:t xml:space="preserve"> application across a preset number of virtual servers</w:t>
-      </w:r>
-      <w:r>
-        <w:rPr>
-          <w:rFonts w:ascii="Arial" w:hAnsi="Arial" w:cs="Arial"/>
-          <w:color w:val="242729"/>
-        </w:rPr>
-        <w:t xml:space="preserve"> known as “Dynos”</w:t>
-      </w:r>
-      <w:r>
-        <w:rPr>
-          <w:rFonts w:ascii="Arial" w:hAnsi="Arial" w:cs="Arial"/>
-          <w:color w:val="242729"/>
-        </w:rPr>
-        <w:t>.</w:t>
-      </w:r>
-      <w:r>
-        <w:rPr>
-          <w:rFonts w:ascii="Arial" w:hAnsi="Arial" w:cs="Arial"/>
-          <w:color w:val="242729"/>
-        </w:rPr>
-        <w:t xml:space="preserve"> </w:t>
-      </w:r>
-      <w:r>
-        <w:rPr>
-          <w:rFonts w:ascii="Arial" w:hAnsi="Arial" w:cs="Arial"/>
-          <w:color w:val="242729"/>
-        </w:rPr>
-        <w:t xml:space="preserve">Dynos are </w:t>
-      </w:r>
-      <w:r>
-        <w:rPr>
-          <w:rFonts w:ascii="Arial" w:hAnsi="Arial" w:cs="Arial"/>
-          <w:color w:val="242729"/>
-        </w:rPr>
-        <w:t>Heroku</w:t>
-      </w:r>
-      <w:r>
-        <w:rPr>
-          <w:rFonts w:ascii="Arial" w:hAnsi="Arial" w:cs="Arial"/>
-          <w:color w:val="242729"/>
+          <w:rFonts w:asciiTheme="minorHAnsi" w:hAnsiTheme="minorHAnsi" w:cstheme="minorHAnsi"/>
+          <w:color w:val="242729"/>
+          <w:sz w:val="28"/>
+          <w:szCs w:val="28"/>
         </w:rPr>
         <w:t>’s version of</w:t>
       </w:r>
       <w:r>
         <w:rPr>
-          <w:rFonts w:ascii="Arial" w:hAnsi="Arial" w:cs="Arial"/>
-          <w:color w:val="242729"/>
+          <w:rFonts w:asciiTheme="minorHAnsi" w:hAnsiTheme="minorHAnsi" w:cstheme="minorHAnsi"/>
+          <w:color w:val="242729"/>
+          <w:sz w:val="28"/>
+          <w:szCs w:val="28"/>
         </w:rPr>
         <w:t xml:space="preserve"> containerisation, which is a type of software virtualisation system that allows multiple applications to share the same physical hardware.</w:t>
       </w:r>
       <w:r>
         <w:rPr>
-          <w:rFonts w:ascii="Arial" w:hAnsi="Arial" w:cs="Arial"/>
-          <w:color w:val="000000"/>
-          <w:sz w:val="20"/>
-          <w:szCs w:val="20"/>
-          <w:shd w:val="clear" w:color="auto" w:fill="FFFFFF"/>
-        </w:rPr>
-        <w:t xml:space="preserve"> </w:t>
-      </w:r>
-      <w:r>
-        <w:rPr>
-          <w:rFonts w:ascii="Arial" w:hAnsi="Arial" w:cs="Arial"/>
-          <w:color w:val="000000"/>
-          <w:sz w:val="20"/>
-          <w:szCs w:val="20"/>
-          <w:shd w:val="clear" w:color="auto" w:fill="FFFFFF"/>
-        </w:rPr>
-        <w:t>(1.</w:t>
-      </w:r>
-      <w:r>
-        <w:rPr>
-          <w:rFonts w:ascii="Arial" w:hAnsi="Arial" w:cs="Arial"/>
-          <w:color w:val="000000"/>
-          <w:sz w:val="20"/>
-          <w:szCs w:val="20"/>
-          <w:shd w:val="clear" w:color="auto" w:fill="FFFFFF"/>
-        </w:rPr>
-        <w:t xml:space="preserve"> </w:t>
+          <w:rFonts w:asciiTheme="minorHAnsi" w:hAnsiTheme="minorHAnsi" w:cstheme="minorHAnsi"/>
+          <w:color w:val="000000"/>
+          <w:sz w:val="28"/>
+          <w:szCs w:val="28"/>
+          <w:shd w:val="clear" w:color="auto" w:fill="FFFFFF"/>
+        </w:rPr>
+        <w:t xml:space="preserve"> (1. </w:t>
       </w:r>
       <w:proofErr w:type="spellStart"/>
       <w:r>
         <w:rPr>
-          <w:rFonts w:ascii="Arial" w:hAnsi="Arial" w:cs="Arial"/>
-          <w:color w:val="000000"/>
-          <w:sz w:val="20"/>
-          <w:szCs w:val="20"/>
+          <w:rFonts w:asciiTheme="minorHAnsi" w:hAnsiTheme="minorHAnsi" w:cstheme="minorHAnsi"/>
+          <w:color w:val="000000"/>
+          <w:sz w:val="28"/>
+          <w:szCs w:val="28"/>
           <w:shd w:val="clear" w:color="auto" w:fill="FFFFFF"/>
         </w:rPr>
         <w:t>SearchITOperations</w:t>
@@ -266,12 +243,12 @@
       <w:proofErr w:type="spellEnd"/>
       <w:r>
         <w:rPr>
-          <w:rFonts w:ascii="Arial" w:hAnsi="Arial" w:cs="Arial"/>
+          <w:rFonts w:asciiTheme="minorHAnsi" w:hAnsiTheme="minorHAnsi" w:cstheme="minorHAnsi"/>
           <w:i/>
           <w:iCs/>
           <w:color w:val="000000"/>
-          <w:sz w:val="20"/>
-          <w:szCs w:val="20"/>
+          <w:sz w:val="28"/>
+          <w:szCs w:val="28"/>
           <w:shd w:val="clear" w:color="auto" w:fill="FFFFFF"/>
         </w:rPr>
         <w:t xml:space="preserve"> What Are Containers (Container-based Virtualization or Containerization</w:t>
@@ -279,22 +256,22 @@
       <w:proofErr w:type="gramStart"/>
       <w:r>
         <w:rPr>
-          <w:rFonts w:ascii="Arial" w:hAnsi="Arial" w:cs="Arial"/>
+          <w:rFonts w:asciiTheme="minorHAnsi" w:hAnsiTheme="minorHAnsi" w:cstheme="minorHAnsi"/>
           <w:i/>
           <w:iCs/>
           <w:color w:val="000000"/>
-          <w:sz w:val="20"/>
-          <w:szCs w:val="20"/>
+          <w:sz w:val="28"/>
+          <w:szCs w:val="28"/>
           <w:shd w:val="clear" w:color="auto" w:fill="FFFFFF"/>
         </w:rPr>
         <w:t>)?</w:t>
       </w:r>
       <w:r>
         <w:rPr>
-          <w:rFonts w:ascii="Arial" w:hAnsi="Arial" w:cs="Arial"/>
-          <w:color w:val="000000"/>
-          <w:sz w:val="20"/>
-          <w:szCs w:val="20"/>
+          <w:rFonts w:asciiTheme="minorHAnsi" w:hAnsiTheme="minorHAnsi" w:cstheme="minorHAnsi"/>
+          <w:color w:val="000000"/>
+          <w:sz w:val="28"/>
+          <w:szCs w:val="28"/>
           <w:shd w:val="clear" w:color="auto" w:fill="FFFFFF"/>
         </w:rPr>
         <w:t>,</w:t>
@@ -302,10 +279,10 @@
       <w:proofErr w:type="gramEnd"/>
       <w:r>
         <w:rPr>
-          <w:rFonts w:ascii="Arial" w:hAnsi="Arial" w:cs="Arial"/>
-          <w:color w:val="000000"/>
-          <w:sz w:val="20"/>
-          <w:szCs w:val="20"/>
+          <w:rFonts w:asciiTheme="minorHAnsi" w:hAnsiTheme="minorHAnsi" w:cstheme="minorHAnsi"/>
+          <w:color w:val="000000"/>
+          <w:sz w:val="28"/>
+          <w:szCs w:val="28"/>
           <w:shd w:val="clear" w:color="auto" w:fill="FFFFFF"/>
         </w:rPr>
         <w:t xml:space="preserve"> 2020)</w:t>
@@ -317,138 +294,130 @@
         <w:shd w:val="clear" w:color="auto" w:fill="FFFFFF"/>
         <w:spacing w:before="300" w:beforeAutospacing="0" w:after="300" w:afterAutospacing="0"/>
         <w:rPr>
-          <w:rFonts w:ascii="Arial" w:hAnsi="Arial" w:cs="Arial"/>
-          <w:color w:val="242729"/>
-        </w:rPr>
-      </w:pPr>
-      <w:r>
-        <w:rPr>
-          <w:rFonts w:ascii="Arial" w:hAnsi="Arial" w:cs="Arial"/>
-          <w:color w:val="242729"/>
+          <w:rFonts w:asciiTheme="minorHAnsi" w:hAnsiTheme="minorHAnsi" w:cstheme="minorHAnsi"/>
+          <w:color w:val="242729"/>
+          <w:sz w:val="28"/>
+          <w:szCs w:val="28"/>
+        </w:rPr>
+      </w:pPr>
+      <w:r>
+        <w:rPr>
+          <w:rFonts w:asciiTheme="minorHAnsi" w:hAnsiTheme="minorHAnsi" w:cstheme="minorHAnsi"/>
+          <w:color w:val="242729"/>
+          <w:sz w:val="28"/>
+          <w:szCs w:val="28"/>
         </w:rPr>
         <w:t>Heroku offers an efficient and complete hosting service which is cost-effective and dynamic. Some of the features their service includes are, the management of r</w:t>
       </w:r>
       <w:r>
         <w:rPr>
-          <w:rFonts w:ascii="Arial" w:hAnsi="Arial" w:cs="Arial"/>
-          <w:color w:val="242729"/>
+          <w:rFonts w:asciiTheme="minorHAnsi" w:hAnsiTheme="minorHAnsi" w:cstheme="minorHAnsi"/>
+          <w:color w:val="242729"/>
+          <w:sz w:val="28"/>
+          <w:szCs w:val="28"/>
         </w:rPr>
         <w:t>eleases by rolling out your application to different environments</w:t>
       </w:r>
       <w:r>
         <w:rPr>
-          <w:rFonts w:ascii="Arial" w:hAnsi="Arial" w:cs="Arial"/>
-          <w:color w:val="242729"/>
+          <w:rFonts w:asciiTheme="minorHAnsi" w:hAnsiTheme="minorHAnsi" w:cstheme="minorHAnsi"/>
+          <w:color w:val="242729"/>
+          <w:sz w:val="28"/>
+          <w:szCs w:val="28"/>
         </w:rPr>
         <w:t>, e</w:t>
       </w:r>
       <w:r>
         <w:rPr>
-          <w:rFonts w:ascii="Arial" w:hAnsi="Arial" w:cs="Arial"/>
-          <w:color w:val="242729"/>
+          <w:rFonts w:asciiTheme="minorHAnsi" w:hAnsiTheme="minorHAnsi" w:cstheme="minorHAnsi"/>
+          <w:color w:val="242729"/>
+          <w:sz w:val="28"/>
+          <w:szCs w:val="28"/>
         </w:rPr>
         <w:t>nsur</w:t>
       </w:r>
       <w:r>
         <w:rPr>
-          <w:rFonts w:ascii="Arial" w:hAnsi="Arial" w:cs="Arial"/>
-          <w:color w:val="242729"/>
+          <w:rFonts w:asciiTheme="minorHAnsi" w:hAnsiTheme="minorHAnsi" w:cstheme="minorHAnsi"/>
+          <w:color w:val="242729"/>
+          <w:sz w:val="28"/>
+          <w:szCs w:val="28"/>
         </w:rPr>
         <w:t>ing</w:t>
       </w:r>
       <w:r>
         <w:rPr>
-          <w:rFonts w:ascii="Arial" w:hAnsi="Arial" w:cs="Arial"/>
-          <w:color w:val="242729"/>
+          <w:rFonts w:asciiTheme="minorHAnsi" w:hAnsiTheme="minorHAnsi" w:cstheme="minorHAnsi"/>
+          <w:color w:val="242729"/>
+          <w:sz w:val="28"/>
+          <w:szCs w:val="28"/>
         </w:rPr>
         <w:t xml:space="preserve"> your application automatically recovers from server failures</w:t>
       </w:r>
       <w:r>
         <w:rPr>
-          <w:rFonts w:ascii="Arial" w:hAnsi="Arial" w:cs="Arial"/>
-          <w:color w:val="242729"/>
+          <w:rFonts w:asciiTheme="minorHAnsi" w:hAnsiTheme="minorHAnsi" w:cstheme="minorHAnsi"/>
+          <w:color w:val="242729"/>
+          <w:sz w:val="28"/>
+          <w:szCs w:val="28"/>
         </w:rPr>
         <w:t>, and h</w:t>
       </w:r>
       <w:r>
         <w:rPr>
-          <w:rFonts w:ascii="Arial" w:hAnsi="Arial" w:cs="Arial"/>
-          <w:color w:val="242729"/>
+          <w:rFonts w:asciiTheme="minorHAnsi" w:hAnsiTheme="minorHAnsi" w:cstheme="minorHAnsi"/>
+          <w:color w:val="242729"/>
+          <w:sz w:val="28"/>
+          <w:szCs w:val="28"/>
         </w:rPr>
         <w:t>andl</w:t>
       </w:r>
       <w:r>
         <w:rPr>
-          <w:rFonts w:ascii="Arial" w:hAnsi="Arial" w:cs="Arial"/>
-          <w:color w:val="242729"/>
+          <w:rFonts w:asciiTheme="minorHAnsi" w:hAnsiTheme="minorHAnsi" w:cstheme="minorHAnsi"/>
+          <w:color w:val="242729"/>
+          <w:sz w:val="28"/>
+          <w:szCs w:val="28"/>
         </w:rPr>
         <w:t>ing</w:t>
       </w:r>
       <w:r>
         <w:rPr>
-          <w:rFonts w:ascii="Arial" w:hAnsi="Arial" w:cs="Arial"/>
-          <w:color w:val="242729"/>
+          <w:rFonts w:asciiTheme="minorHAnsi" w:hAnsiTheme="minorHAnsi" w:cstheme="minorHAnsi"/>
+          <w:color w:val="242729"/>
+          <w:sz w:val="28"/>
+          <w:szCs w:val="28"/>
         </w:rPr>
         <w:t> load balancing across many application instances, allowing you to instantly scale your application.</w:t>
       </w:r>
       <w:r>
         <w:rPr>
-          <w:rFonts w:ascii="Arial" w:hAnsi="Arial" w:cs="Arial"/>
-          <w:color w:val="000000"/>
-          <w:sz w:val="20"/>
-          <w:szCs w:val="20"/>
-          <w:shd w:val="clear" w:color="auto" w:fill="FFFFFF"/>
-        </w:rPr>
-        <w:t xml:space="preserve"> </w:t>
-      </w:r>
-      <w:r>
-        <w:rPr>
-          <w:rFonts w:ascii="Arial" w:hAnsi="Arial" w:cs="Arial"/>
-          <w:color w:val="000000"/>
-          <w:sz w:val="20"/>
-          <w:szCs w:val="20"/>
-          <w:shd w:val="clear" w:color="auto" w:fill="FFFFFF"/>
-        </w:rPr>
-        <w:t>(2.</w:t>
-      </w:r>
-      <w:r>
-        <w:rPr>
-          <w:rFonts w:ascii="Arial" w:hAnsi="Arial" w:cs="Arial"/>
-          <w:color w:val="000000"/>
-          <w:sz w:val="20"/>
-          <w:szCs w:val="20"/>
-          <w:shd w:val="clear" w:color="auto" w:fill="FFFFFF"/>
-        </w:rPr>
-        <w:t xml:space="preserve"> </w:t>
-      </w:r>
-      <w:r>
-        <w:rPr>
-          <w:rFonts w:ascii="Arial" w:hAnsi="Arial" w:cs="Arial"/>
-          <w:color w:val="000000"/>
-          <w:sz w:val="20"/>
-          <w:szCs w:val="20"/>
-          <w:shd w:val="clear" w:color="auto" w:fill="FFFFFF"/>
-        </w:rPr>
-        <w:t xml:space="preserve">Heroku.com </w:t>
-      </w:r>
-      <w:r>
-        <w:rPr>
-          <w:rFonts w:ascii="Arial" w:hAnsi="Arial" w:cs="Arial"/>
+          <w:rFonts w:asciiTheme="minorHAnsi" w:hAnsiTheme="minorHAnsi" w:cstheme="minorHAnsi"/>
+          <w:color w:val="000000"/>
+          <w:sz w:val="28"/>
+          <w:szCs w:val="28"/>
+          <w:shd w:val="clear" w:color="auto" w:fill="FFFFFF"/>
+        </w:rPr>
+        <w:t xml:space="preserve"> (2. Heroku.com </w:t>
+      </w:r>
+      <w:r>
+        <w:rPr>
+          <w:rFonts w:asciiTheme="minorHAnsi" w:hAnsiTheme="minorHAnsi" w:cstheme="minorHAnsi"/>
           <w:i/>
           <w:iCs/>
           <w:color w:val="000000"/>
-          <w:sz w:val="20"/>
-          <w:szCs w:val="20"/>
+          <w:sz w:val="28"/>
+          <w:szCs w:val="28"/>
           <w:shd w:val="clear" w:color="auto" w:fill="FFFFFF"/>
         </w:rPr>
         <w:t>What is Heroku | Heroku</w:t>
       </w:r>
       <w:r>
         <w:rPr>
-          <w:rFonts w:ascii="Arial" w:hAnsi="Arial" w:cs="Arial"/>
-          <w:color w:val="000000"/>
-          <w:sz w:val="20"/>
-          <w:szCs w:val="20"/>
+          <w:rFonts w:asciiTheme="minorHAnsi" w:hAnsiTheme="minorHAnsi" w:cstheme="minorHAnsi"/>
+          <w:color w:val="000000"/>
+          <w:sz w:val="28"/>
+          <w:szCs w:val="28"/>
           <w:shd w:val="clear" w:color="auto" w:fill="FFFFFF"/>
         </w:rPr>
         <w:t>, 2020)</w:t>
@@ -460,114 +429,112 @@
         <w:shd w:val="clear" w:color="auto" w:fill="FFFFFF"/>
         <w:spacing w:before="300" w:beforeAutospacing="0" w:after="300" w:afterAutospacing="0"/>
         <w:rPr>
-          <w:rFonts w:ascii="Arial" w:hAnsi="Arial" w:cs="Arial"/>
-          <w:color w:val="242729"/>
-        </w:rPr>
-      </w:pPr>
-      <w:r>
-        <w:rPr>
-          <w:rFonts w:ascii="Arial" w:hAnsi="Arial" w:cs="Arial"/>
-          <w:color w:val="242729"/>
+          <w:rFonts w:asciiTheme="minorHAnsi" w:hAnsiTheme="minorHAnsi" w:cstheme="minorHAnsi"/>
+          <w:color w:val="242729"/>
+          <w:sz w:val="28"/>
+          <w:szCs w:val="28"/>
+        </w:rPr>
+      </w:pPr>
+      <w:r>
+        <w:rPr>
+          <w:rFonts w:asciiTheme="minorHAnsi" w:hAnsiTheme="minorHAnsi" w:cstheme="minorHAnsi"/>
+          <w:color w:val="242729"/>
+          <w:sz w:val="28"/>
+          <w:szCs w:val="28"/>
         </w:rPr>
         <w:t xml:space="preserve">Heroku supports </w:t>
       </w:r>
       <w:r>
         <w:rPr>
-          <w:rFonts w:ascii="Arial" w:hAnsi="Arial" w:cs="Arial"/>
-          <w:color w:val="242729"/>
+          <w:rFonts w:asciiTheme="minorHAnsi" w:hAnsiTheme="minorHAnsi" w:cstheme="minorHAnsi"/>
+          <w:color w:val="242729"/>
+          <w:sz w:val="28"/>
+          <w:szCs w:val="28"/>
         </w:rPr>
         <w:t>all the most common application programming languages such as</w:t>
       </w:r>
       <w:r>
         <w:rPr>
-          <w:rFonts w:ascii="Arial" w:hAnsi="Arial" w:cs="Arial"/>
-          <w:color w:val="242729"/>
+          <w:rFonts w:asciiTheme="minorHAnsi" w:hAnsiTheme="minorHAnsi" w:cstheme="minorHAnsi"/>
+          <w:color w:val="242729"/>
+          <w:sz w:val="28"/>
+          <w:szCs w:val="28"/>
         </w:rPr>
         <w:t> Ruby, Node.js, Python, Java, Go, PHP, and Scala</w:t>
       </w:r>
       <w:r>
         <w:rPr>
-          <w:rFonts w:ascii="Arial" w:hAnsi="Arial" w:cs="Arial"/>
-          <w:color w:val="242729"/>
+          <w:rFonts w:asciiTheme="minorHAnsi" w:hAnsiTheme="minorHAnsi" w:cstheme="minorHAnsi"/>
+          <w:color w:val="242729"/>
+          <w:sz w:val="28"/>
+          <w:szCs w:val="28"/>
         </w:rPr>
         <w:t>. Deployment through GitHub is also available.</w:t>
       </w:r>
       <w:r>
         <w:rPr>
-          <w:rFonts w:ascii="Arial" w:hAnsi="Arial" w:cs="Arial"/>
-          <w:color w:val="242729"/>
+          <w:rFonts w:asciiTheme="minorHAnsi" w:hAnsiTheme="minorHAnsi" w:cstheme="minorHAnsi"/>
+          <w:color w:val="242729"/>
+          <w:sz w:val="28"/>
+          <w:szCs w:val="28"/>
         </w:rPr>
         <w:t xml:space="preserve"> This provides easy deployment of existing </w:t>
       </w:r>
       <w:r>
         <w:rPr>
-          <w:rFonts w:ascii="Arial" w:hAnsi="Arial" w:cs="Arial"/>
-          <w:color w:val="242729"/>
+          <w:rFonts w:asciiTheme="minorHAnsi" w:hAnsiTheme="minorHAnsi" w:cstheme="minorHAnsi"/>
+          <w:color w:val="242729"/>
+          <w:sz w:val="28"/>
+          <w:szCs w:val="28"/>
         </w:rPr>
         <w:t>applications</w:t>
       </w:r>
       <w:r>
         <w:rPr>
-          <w:rFonts w:ascii="Arial" w:hAnsi="Arial" w:cs="Arial"/>
-          <w:color w:val="242729"/>
+          <w:rFonts w:asciiTheme="minorHAnsi" w:hAnsiTheme="minorHAnsi" w:cstheme="minorHAnsi"/>
+          <w:color w:val="242729"/>
+          <w:sz w:val="28"/>
+          <w:szCs w:val="28"/>
         </w:rPr>
         <w:t xml:space="preserve"> on Heroku with minimum modifications needed.</w:t>
       </w:r>
       <w:r>
         <w:rPr>
-          <w:rFonts w:ascii="Arial" w:hAnsi="Arial" w:cs="Arial"/>
-          <w:color w:val="242729"/>
+          <w:rFonts w:asciiTheme="minorHAnsi" w:hAnsiTheme="minorHAnsi" w:cstheme="minorHAnsi"/>
+          <w:color w:val="242729"/>
+          <w:sz w:val="28"/>
+          <w:szCs w:val="28"/>
         </w:rPr>
         <w:t xml:space="preserve"> </w:t>
       </w:r>
       <w:r>
         <w:rPr>
-          <w:rFonts w:ascii="Arial" w:hAnsi="Arial" w:cs="Arial"/>
-          <w:color w:val="000000"/>
-          <w:sz w:val="20"/>
-          <w:szCs w:val="20"/>
-          <w:shd w:val="clear" w:color="auto" w:fill="FFFFFF"/>
-        </w:rPr>
-        <w:t>(2.</w:t>
-      </w:r>
-      <w:r>
-        <w:rPr>
-          <w:rFonts w:ascii="Arial" w:hAnsi="Arial" w:cs="Arial"/>
-          <w:color w:val="000000"/>
-          <w:sz w:val="20"/>
-          <w:szCs w:val="20"/>
-          <w:shd w:val="clear" w:color="auto" w:fill="FFFFFF"/>
-        </w:rPr>
-        <w:t xml:space="preserve"> </w:t>
-      </w:r>
-      <w:r>
-        <w:rPr>
-          <w:rFonts w:ascii="Arial" w:hAnsi="Arial" w:cs="Arial"/>
-          <w:color w:val="000000"/>
-          <w:sz w:val="20"/>
-          <w:szCs w:val="20"/>
-          <w:shd w:val="clear" w:color="auto" w:fill="FFFFFF"/>
-        </w:rPr>
-        <w:t xml:space="preserve">Heroku.com </w:t>
-      </w:r>
-      <w:r>
-        <w:rPr>
-          <w:rFonts w:ascii="Arial" w:hAnsi="Arial" w:cs="Arial"/>
+          <w:rFonts w:asciiTheme="minorHAnsi" w:hAnsiTheme="minorHAnsi" w:cstheme="minorHAnsi"/>
+          <w:color w:val="000000"/>
+          <w:sz w:val="28"/>
+          <w:szCs w:val="28"/>
+          <w:shd w:val="clear" w:color="auto" w:fill="FFFFFF"/>
+        </w:rPr>
+        <w:t xml:space="preserve">(2. Heroku.com </w:t>
+      </w:r>
+      <w:r>
+        <w:rPr>
+          <w:rFonts w:asciiTheme="minorHAnsi" w:hAnsiTheme="minorHAnsi" w:cstheme="minorHAnsi"/>
           <w:i/>
           <w:iCs/>
           <w:color w:val="000000"/>
-          <w:sz w:val="20"/>
-          <w:szCs w:val="20"/>
+          <w:sz w:val="28"/>
+          <w:szCs w:val="28"/>
           <w:shd w:val="clear" w:color="auto" w:fill="FFFFFF"/>
         </w:rPr>
         <w:t>What is Heroku | Heroku</w:t>
       </w:r>
       <w:r>
         <w:rPr>
-          <w:rFonts w:ascii="Arial" w:hAnsi="Arial" w:cs="Arial"/>
-          <w:color w:val="000000"/>
-          <w:sz w:val="20"/>
-          <w:szCs w:val="20"/>
+          <w:rFonts w:asciiTheme="minorHAnsi" w:hAnsiTheme="minorHAnsi" w:cstheme="minorHAnsi"/>
+          <w:color w:val="000000"/>
+          <w:sz w:val="28"/>
+          <w:szCs w:val="28"/>
           <w:shd w:val="clear" w:color="auto" w:fill="FFFFFF"/>
         </w:rPr>
         <w:t>, 2020)</w:t>
@@ -579,34 +546,42 @@
         <w:shd w:val="clear" w:color="auto" w:fill="FFFFFF"/>
         <w:spacing w:before="300" w:beforeAutospacing="0" w:after="300" w:afterAutospacing="0"/>
         <w:rPr>
-          <w:rFonts w:ascii="Arial" w:hAnsi="Arial" w:cs="Arial"/>
-          <w:color w:val="212121"/>
-          <w:spacing w:val="-1"/>
-        </w:rPr>
-      </w:pPr>
-      <w:r>
-        <w:rPr>
-          <w:rFonts w:ascii="Arial" w:hAnsi="Arial" w:cs="Arial"/>
-          <w:color w:val="212121"/>
-          <w:spacing w:val="-1"/>
+          <w:rFonts w:asciiTheme="minorHAnsi" w:hAnsiTheme="minorHAnsi" w:cstheme="minorHAnsi"/>
+          <w:color w:val="212121"/>
+          <w:spacing w:val="-1"/>
+          <w:sz w:val="28"/>
+          <w:szCs w:val="28"/>
+        </w:rPr>
+      </w:pPr>
+      <w:r>
+        <w:rPr>
+          <w:rFonts w:asciiTheme="minorHAnsi" w:hAnsiTheme="minorHAnsi" w:cstheme="minorHAnsi"/>
+          <w:color w:val="212121"/>
+          <w:spacing w:val="-1"/>
+          <w:sz w:val="28"/>
+          <w:szCs w:val="28"/>
         </w:rPr>
         <w:t xml:space="preserve">Heroku offer </w:t>
       </w:r>
       <w:proofErr w:type="gramStart"/>
       <w:r>
         <w:rPr>
-          <w:rFonts w:ascii="Arial" w:hAnsi="Arial" w:cs="Arial"/>
-          <w:color w:val="212121"/>
-          <w:spacing w:val="-1"/>
+          <w:rFonts w:asciiTheme="minorHAnsi" w:hAnsiTheme="minorHAnsi" w:cstheme="minorHAnsi"/>
+          <w:color w:val="212121"/>
+          <w:spacing w:val="-1"/>
+          <w:sz w:val="28"/>
+          <w:szCs w:val="28"/>
         </w:rPr>
         <w:t>a number of</w:t>
       </w:r>
       <w:proofErr w:type="gramEnd"/>
       <w:r>
         <w:rPr>
-          <w:rFonts w:ascii="Arial" w:hAnsi="Arial" w:cs="Arial"/>
-          <w:color w:val="212121"/>
-          <w:spacing w:val="-1"/>
+          <w:rFonts w:asciiTheme="minorHAnsi" w:hAnsiTheme="minorHAnsi" w:cstheme="minorHAnsi"/>
+          <w:color w:val="212121"/>
+          <w:spacing w:val="-1"/>
+          <w:sz w:val="28"/>
+          <w:szCs w:val="28"/>
         </w:rPr>
         <w:t xml:space="preserve"> different service packages, the first three would be of interest to our application. They are: </w:t>
       </w:r>
@@ -617,34 +592,64 @@
         <w:shd w:val="clear" w:color="auto" w:fill="FFFFFF"/>
         <w:spacing w:before="300" w:beforeAutospacing="0" w:after="300" w:afterAutospacing="0"/>
         <w:rPr>
-          <w:rFonts w:ascii="Arial" w:hAnsi="Arial" w:cs="Arial"/>
-          <w:color w:val="212121"/>
-          <w:spacing w:val="-1"/>
-        </w:rPr>
-      </w:pPr>
-      <w:r>
-        <w:rPr>
-          <w:rFonts w:ascii="Arial" w:hAnsi="Arial" w:cs="Arial"/>
-          <w:color w:val="212121"/>
-          <w:spacing w:val="-1"/>
+          <w:rFonts w:asciiTheme="minorHAnsi" w:hAnsiTheme="minorHAnsi" w:cstheme="minorHAnsi"/>
+          <w:color w:val="212121"/>
+          <w:spacing w:val="-1"/>
+          <w:sz w:val="28"/>
+          <w:szCs w:val="28"/>
+        </w:rPr>
+      </w:pPr>
+      <w:r>
+        <w:rPr>
+          <w:rFonts w:asciiTheme="minorHAnsi" w:hAnsiTheme="minorHAnsi" w:cstheme="minorHAnsi"/>
+          <w:color w:val="212121"/>
+          <w:spacing w:val="-1"/>
+          <w:sz w:val="28"/>
+          <w:szCs w:val="28"/>
         </w:rPr>
         <w:t xml:space="preserve">1. “Free/Hobby” A service for small scale </w:t>
       </w:r>
       <w:r>
         <w:rPr>
-          <w:rFonts w:ascii="Arial" w:hAnsi="Arial" w:cs="Arial"/>
-          <w:color w:val="212121"/>
-          <w:spacing w:val="-1"/>
+          <w:rFonts w:asciiTheme="minorHAnsi" w:hAnsiTheme="minorHAnsi" w:cstheme="minorHAnsi"/>
+          <w:color w:val="212121"/>
+          <w:spacing w:val="-1"/>
+          <w:sz w:val="28"/>
+          <w:szCs w:val="28"/>
         </w:rPr>
         <w:t>applications</w:t>
       </w:r>
       <w:r>
         <w:rPr>
-          <w:rFonts w:ascii="Arial" w:hAnsi="Arial" w:cs="Arial"/>
-          <w:color w:val="212121"/>
-          <w:spacing w:val="-1"/>
-        </w:rPr>
-        <w:t>, personal projects and testing.</w:t>
+          <w:rFonts w:asciiTheme="minorHAnsi" w:hAnsiTheme="minorHAnsi" w:cstheme="minorHAnsi"/>
+          <w:color w:val="212121"/>
+          <w:spacing w:val="-1"/>
+          <w:sz w:val="28"/>
+          <w:szCs w:val="28"/>
+        </w:rPr>
+        <w:t xml:space="preserve">, personal </w:t>
+      </w:r>
+      <w:proofErr w:type="gramStart"/>
+      <w:r>
+        <w:rPr>
+          <w:rFonts w:asciiTheme="minorHAnsi" w:hAnsiTheme="minorHAnsi" w:cstheme="minorHAnsi"/>
+          <w:color w:val="212121"/>
+          <w:spacing w:val="-1"/>
+          <w:sz w:val="28"/>
+          <w:szCs w:val="28"/>
+        </w:rPr>
+        <w:t>projects</w:t>
+      </w:r>
+      <w:proofErr w:type="gramEnd"/>
+      <w:r>
+        <w:rPr>
+          <w:rFonts w:asciiTheme="minorHAnsi" w:hAnsiTheme="minorHAnsi" w:cstheme="minorHAnsi"/>
+          <w:color w:val="212121"/>
+          <w:spacing w:val="-1"/>
+          <w:sz w:val="28"/>
+          <w:szCs w:val="28"/>
+        </w:rPr>
+        <w:t xml:space="preserve"> and testing.</w:t>
       </w:r>
     </w:p>
     <w:p>
@@ -653,32 +658,40 @@
         <w:shd w:val="clear" w:color="auto" w:fill="FFFFFF"/>
         <w:spacing w:before="300" w:beforeAutospacing="0" w:after="300" w:afterAutospacing="0"/>
         <w:rPr>
-          <w:rFonts w:ascii="Arial" w:hAnsi="Arial" w:cs="Arial"/>
-          <w:color w:val="212121"/>
-          <w:spacing w:val="-1"/>
-        </w:rPr>
-      </w:pPr>
-      <w:r>
-        <w:rPr>
-          <w:rFonts w:ascii="Arial" w:hAnsi="Arial" w:cs="Arial"/>
-          <w:color w:val="212121"/>
-          <w:spacing w:val="-1"/>
+          <w:rFonts w:asciiTheme="minorHAnsi" w:hAnsiTheme="minorHAnsi" w:cstheme="minorHAnsi"/>
+          <w:color w:val="212121"/>
+          <w:spacing w:val="-1"/>
+          <w:sz w:val="28"/>
+          <w:szCs w:val="28"/>
+        </w:rPr>
+      </w:pPr>
+      <w:r>
+        <w:rPr>
+          <w:rFonts w:asciiTheme="minorHAnsi" w:hAnsiTheme="minorHAnsi" w:cstheme="minorHAnsi"/>
+          <w:color w:val="212121"/>
+          <w:spacing w:val="-1"/>
+          <w:sz w:val="28"/>
+          <w:szCs w:val="28"/>
         </w:rPr>
         <w:t xml:space="preserve">2. “Production” For larger scale </w:t>
       </w:r>
       <w:r>
         <w:rPr>
-          <w:rFonts w:ascii="Arial" w:hAnsi="Arial" w:cs="Arial"/>
-          <w:color w:val="212121"/>
-          <w:spacing w:val="-1"/>
+          <w:rFonts w:asciiTheme="minorHAnsi" w:hAnsiTheme="minorHAnsi" w:cstheme="minorHAnsi"/>
+          <w:color w:val="212121"/>
+          <w:spacing w:val="-1"/>
+          <w:sz w:val="28"/>
+          <w:szCs w:val="28"/>
         </w:rPr>
         <w:t>business-focused applications</w:t>
       </w:r>
       <w:r>
         <w:rPr>
-          <w:rFonts w:ascii="Arial" w:hAnsi="Arial" w:cs="Arial"/>
-          <w:color w:val="212121"/>
-          <w:spacing w:val="-1"/>
+          <w:rFonts w:asciiTheme="minorHAnsi" w:hAnsiTheme="minorHAnsi" w:cstheme="minorHAnsi"/>
+          <w:color w:val="212121"/>
+          <w:spacing w:val="-1"/>
+          <w:sz w:val="28"/>
+          <w:szCs w:val="28"/>
         </w:rPr>
         <w:t xml:space="preserve"> that require greater bandwidth and support.</w:t>
       </w:r>
@@ -689,64 +702,80 @@
         <w:shd w:val="clear" w:color="auto" w:fill="FFFFFF"/>
         <w:spacing w:before="300" w:beforeAutospacing="0" w:after="300" w:afterAutospacing="0"/>
         <w:rPr>
-          <w:rFonts w:ascii="Arial" w:hAnsi="Arial" w:cs="Arial"/>
-          <w:color w:val="212121"/>
-          <w:spacing w:val="-1"/>
-        </w:rPr>
-      </w:pPr>
-      <w:r>
-        <w:rPr>
-          <w:rFonts w:ascii="Arial" w:hAnsi="Arial" w:cs="Arial"/>
-          <w:color w:val="212121"/>
-          <w:spacing w:val="-1"/>
+          <w:rFonts w:asciiTheme="minorHAnsi" w:hAnsiTheme="minorHAnsi" w:cstheme="minorHAnsi"/>
+          <w:color w:val="212121"/>
+          <w:spacing w:val="-1"/>
+          <w:sz w:val="28"/>
+          <w:szCs w:val="28"/>
+        </w:rPr>
+      </w:pPr>
+      <w:r>
+        <w:rPr>
+          <w:rFonts w:asciiTheme="minorHAnsi" w:hAnsiTheme="minorHAnsi" w:cstheme="minorHAnsi"/>
+          <w:color w:val="212121"/>
+          <w:spacing w:val="-1"/>
+          <w:sz w:val="28"/>
+          <w:szCs w:val="28"/>
         </w:rPr>
         <w:t>3. “</w:t>
       </w:r>
       <w:r>
         <w:rPr>
-          <w:rFonts w:ascii="Arial" w:hAnsi="Arial" w:cs="Arial"/>
-          <w:color w:val="212121"/>
-          <w:spacing w:val="-1"/>
+          <w:rFonts w:asciiTheme="minorHAnsi" w:hAnsiTheme="minorHAnsi" w:cstheme="minorHAnsi"/>
+          <w:color w:val="212121"/>
+          <w:spacing w:val="-1"/>
+          <w:sz w:val="28"/>
+          <w:szCs w:val="28"/>
         </w:rPr>
         <w:t>Advanced</w:t>
       </w:r>
       <w:r>
         <w:rPr>
-          <w:rFonts w:ascii="Arial" w:hAnsi="Arial" w:cs="Arial"/>
-          <w:color w:val="212121"/>
-          <w:spacing w:val="-1"/>
+          <w:rFonts w:asciiTheme="minorHAnsi" w:hAnsiTheme="minorHAnsi" w:cstheme="minorHAnsi"/>
+          <w:color w:val="212121"/>
+          <w:spacing w:val="-1"/>
+          <w:sz w:val="28"/>
+          <w:szCs w:val="28"/>
         </w:rPr>
         <w:t xml:space="preserve">” For </w:t>
       </w:r>
       <w:r>
         <w:rPr>
-          <w:rFonts w:ascii="Arial" w:hAnsi="Arial" w:cs="Arial"/>
-          <w:color w:val="212121"/>
-          <w:spacing w:val="-1"/>
+          <w:rFonts w:asciiTheme="minorHAnsi" w:hAnsiTheme="minorHAnsi" w:cstheme="minorHAnsi"/>
+          <w:color w:val="212121"/>
+          <w:spacing w:val="-1"/>
+          <w:sz w:val="28"/>
+          <w:szCs w:val="28"/>
         </w:rPr>
         <w:t>mission-critical</w:t>
       </w:r>
       <w:r>
         <w:rPr>
-          <w:rFonts w:ascii="Arial" w:hAnsi="Arial" w:cs="Arial"/>
-          <w:color w:val="212121"/>
-          <w:spacing w:val="-1"/>
+          <w:rFonts w:asciiTheme="minorHAnsi" w:hAnsiTheme="minorHAnsi" w:cstheme="minorHAnsi"/>
+          <w:color w:val="212121"/>
+          <w:spacing w:val="-1"/>
+          <w:sz w:val="28"/>
+          <w:szCs w:val="28"/>
         </w:rPr>
         <w:t xml:space="preserve"> business web applications </w:t>
       </w:r>
       <w:r>
         <w:rPr>
-          <w:rFonts w:ascii="Arial" w:hAnsi="Arial" w:cs="Arial"/>
-          <w:color w:val="212121"/>
-          <w:spacing w:val="-1"/>
+          <w:rFonts w:asciiTheme="minorHAnsi" w:hAnsiTheme="minorHAnsi" w:cstheme="minorHAnsi"/>
+          <w:color w:val="212121"/>
+          <w:spacing w:val="-1"/>
+          <w:sz w:val="28"/>
+          <w:szCs w:val="28"/>
         </w:rPr>
         <w:t>that require high availability and can handle a high volume of traffic</w:t>
       </w:r>
       <w:r>
         <w:rPr>
-          <w:rFonts w:ascii="Arial" w:hAnsi="Arial" w:cs="Arial"/>
-          <w:color w:val="212121"/>
-          <w:spacing w:val="-1"/>
+          <w:rFonts w:asciiTheme="minorHAnsi" w:hAnsiTheme="minorHAnsi" w:cstheme="minorHAnsi"/>
+          <w:color w:val="212121"/>
+          <w:spacing w:val="-1"/>
+          <w:sz w:val="28"/>
+          <w:szCs w:val="28"/>
         </w:rPr>
         <w:t>.</w:t>
       </w:r>
@@ -757,293 +786,363 @@
         <w:shd w:val="clear" w:color="auto" w:fill="FFFFFF"/>
         <w:spacing w:before="300" w:beforeAutospacing="0" w:after="300" w:afterAutospacing="0"/>
         <w:rPr>
-          <w:rFonts w:ascii="Arial" w:hAnsi="Arial" w:cs="Arial"/>
-          <w:color w:val="242729"/>
-        </w:rPr>
-      </w:pPr>
-      <w:r>
-        <w:rPr>
-          <w:rFonts w:ascii="Arial" w:hAnsi="Arial" w:cs="Arial"/>
-          <w:color w:val="212121"/>
-          <w:spacing w:val="-1"/>
-        </w:rPr>
+          <w:rFonts w:asciiTheme="minorHAnsi" w:hAnsiTheme="minorHAnsi" w:cstheme="minorHAnsi"/>
+          <w:color w:val="242729"/>
+          <w:sz w:val="28"/>
+          <w:szCs w:val="28"/>
+        </w:rPr>
+      </w:pPr>
+      <w:r>
+        <w:rPr>
+          <w:rFonts w:asciiTheme="minorHAnsi" w:hAnsiTheme="minorHAnsi" w:cstheme="minorHAnsi"/>
+          <w:color w:val="212121"/>
+          <w:spacing w:val="-1"/>
+          <w:sz w:val="28"/>
+          <w:szCs w:val="28"/>
+        </w:rPr>
+        <w:lastRenderedPageBreak/>
         <w:t>Within each of the</w:t>
       </w:r>
       <w:r>
         <w:rPr>
-          <w:rFonts w:ascii="Arial" w:hAnsi="Arial" w:cs="Arial"/>
-          <w:color w:val="212121"/>
-          <w:spacing w:val="-1"/>
+          <w:rFonts w:asciiTheme="minorHAnsi" w:hAnsiTheme="minorHAnsi" w:cstheme="minorHAnsi"/>
+          <w:color w:val="212121"/>
+          <w:spacing w:val="-1"/>
+          <w:sz w:val="28"/>
+          <w:szCs w:val="28"/>
         </w:rPr>
         <w:t xml:space="preserve">se packages we can choose different levels </w:t>
       </w:r>
       <w:r>
         <w:rPr>
-          <w:rFonts w:ascii="Arial" w:hAnsi="Arial" w:cs="Arial"/>
-          <w:color w:val="212121"/>
-          <w:spacing w:val="-1"/>
+          <w:rFonts w:asciiTheme="minorHAnsi" w:hAnsiTheme="minorHAnsi" w:cstheme="minorHAnsi"/>
+          <w:color w:val="212121"/>
+          <w:spacing w:val="-1"/>
+          <w:sz w:val="28"/>
+          <w:szCs w:val="28"/>
         </w:rPr>
         <w:t xml:space="preserve">services such as </w:t>
       </w:r>
       <w:r>
         <w:rPr>
-          <w:rFonts w:ascii="Arial" w:hAnsi="Arial" w:cs="Arial"/>
-          <w:color w:val="212121"/>
-          <w:spacing w:val="-1"/>
+          <w:rFonts w:asciiTheme="minorHAnsi" w:hAnsiTheme="minorHAnsi" w:cstheme="minorHAnsi"/>
+          <w:color w:val="212121"/>
+          <w:spacing w:val="-1"/>
+          <w:sz w:val="28"/>
+          <w:szCs w:val="28"/>
         </w:rPr>
         <w:t>RAM</w:t>
       </w:r>
       <w:r>
         <w:rPr>
-          <w:rFonts w:ascii="Arial" w:hAnsi="Arial" w:cs="Arial"/>
-          <w:color w:val="212121"/>
-          <w:spacing w:val="-1"/>
-        </w:rPr>
-        <w:t>, storage</w:t>
-      </w:r>
-      <w:r>
-        <w:rPr>
-          <w:rFonts w:ascii="Arial" w:hAnsi="Arial" w:cs="Arial"/>
-          <w:color w:val="212121"/>
-          <w:spacing w:val="-1"/>
+          <w:rFonts w:asciiTheme="minorHAnsi" w:hAnsiTheme="minorHAnsi" w:cstheme="minorHAnsi"/>
+          <w:color w:val="212121"/>
+          <w:spacing w:val="-1"/>
+          <w:sz w:val="28"/>
+          <w:szCs w:val="28"/>
+        </w:rPr>
+        <w:t xml:space="preserve">, </w:t>
+      </w:r>
+      <w:proofErr w:type="gramStart"/>
+      <w:r>
+        <w:rPr>
+          <w:rFonts w:asciiTheme="minorHAnsi" w:hAnsiTheme="minorHAnsi" w:cstheme="minorHAnsi"/>
+          <w:color w:val="212121"/>
+          <w:spacing w:val="-1"/>
+          <w:sz w:val="28"/>
+          <w:szCs w:val="28"/>
+        </w:rPr>
+        <w:t>storage</w:t>
+      </w:r>
+      <w:proofErr w:type="gramEnd"/>
+      <w:r>
+        <w:rPr>
+          <w:rFonts w:asciiTheme="minorHAnsi" w:hAnsiTheme="minorHAnsi" w:cstheme="minorHAnsi"/>
+          <w:color w:val="212121"/>
+          <w:spacing w:val="-1"/>
+          <w:sz w:val="28"/>
+          <w:szCs w:val="28"/>
         </w:rPr>
         <w:t xml:space="preserve"> and connections. </w:t>
       </w:r>
       <w:r>
         <w:rPr>
-          <w:rFonts w:ascii="Arial" w:hAnsi="Arial" w:cs="Arial"/>
-          <w:color w:val="212121"/>
-          <w:spacing w:val="-1"/>
+          <w:rFonts w:asciiTheme="minorHAnsi" w:hAnsiTheme="minorHAnsi" w:cstheme="minorHAnsi"/>
+          <w:color w:val="212121"/>
+          <w:spacing w:val="-1"/>
+          <w:sz w:val="28"/>
+          <w:szCs w:val="28"/>
         </w:rPr>
         <w:t>Initial development and testing of our web application would be implemented with the “</w:t>
       </w:r>
       <w:r>
         <w:rPr>
-          <w:rFonts w:ascii="Arial" w:hAnsi="Arial" w:cs="Arial"/>
-          <w:color w:val="212121"/>
-          <w:spacing w:val="-1"/>
+          <w:rFonts w:asciiTheme="minorHAnsi" w:hAnsiTheme="minorHAnsi" w:cstheme="minorHAnsi"/>
+          <w:color w:val="212121"/>
+          <w:spacing w:val="-1"/>
+          <w:sz w:val="28"/>
+          <w:szCs w:val="28"/>
         </w:rPr>
         <w:t>Hobby</w:t>
       </w:r>
       <w:r>
         <w:rPr>
-          <w:rFonts w:ascii="Arial" w:hAnsi="Arial" w:cs="Arial"/>
-          <w:color w:val="212121"/>
-          <w:spacing w:val="-1"/>
+          <w:rFonts w:asciiTheme="minorHAnsi" w:hAnsiTheme="minorHAnsi" w:cstheme="minorHAnsi"/>
+          <w:color w:val="212121"/>
+          <w:spacing w:val="-1"/>
+          <w:sz w:val="28"/>
+          <w:szCs w:val="28"/>
         </w:rPr>
         <w:t xml:space="preserve">” package. This provides basic </w:t>
       </w:r>
       <w:r>
         <w:rPr>
-          <w:rFonts w:ascii="Arial" w:hAnsi="Arial" w:cs="Arial"/>
-          <w:color w:val="212121"/>
-          <w:spacing w:val="-1"/>
+          <w:rFonts w:asciiTheme="minorHAnsi" w:hAnsiTheme="minorHAnsi" w:cstheme="minorHAnsi"/>
+          <w:color w:val="212121"/>
+          <w:spacing w:val="-1"/>
+          <w:sz w:val="28"/>
+          <w:szCs w:val="28"/>
         </w:rPr>
         <w:t>application</w:t>
       </w:r>
       <w:r>
         <w:rPr>
-          <w:rFonts w:ascii="Arial" w:hAnsi="Arial" w:cs="Arial"/>
-          <w:color w:val="212121"/>
-          <w:spacing w:val="-1"/>
+          <w:rFonts w:asciiTheme="minorHAnsi" w:hAnsiTheme="minorHAnsi" w:cstheme="minorHAnsi"/>
+          <w:color w:val="212121"/>
+          <w:spacing w:val="-1"/>
+          <w:sz w:val="28"/>
+          <w:szCs w:val="28"/>
         </w:rPr>
         <w:t xml:space="preserve"> hosting and </w:t>
       </w:r>
       <w:r>
         <w:rPr>
-          <w:rFonts w:ascii="Arial" w:hAnsi="Arial" w:cs="Arial"/>
-          <w:color w:val="212121"/>
-          <w:spacing w:val="-1"/>
+          <w:rFonts w:asciiTheme="minorHAnsi" w:hAnsiTheme="minorHAnsi" w:cstheme="minorHAnsi"/>
+          <w:color w:val="212121"/>
+          <w:spacing w:val="-1"/>
+          <w:sz w:val="28"/>
+          <w:szCs w:val="28"/>
         </w:rPr>
         <w:t>includes 512MB of RAM</w:t>
       </w:r>
       <w:r>
         <w:rPr>
-          <w:rFonts w:ascii="Arial" w:hAnsi="Arial" w:cs="Arial"/>
-          <w:color w:val="212121"/>
-          <w:spacing w:val="-1"/>
+          <w:rFonts w:asciiTheme="minorHAnsi" w:hAnsiTheme="minorHAnsi" w:cstheme="minorHAnsi"/>
+          <w:color w:val="212121"/>
+          <w:spacing w:val="-1"/>
+          <w:sz w:val="28"/>
+          <w:szCs w:val="28"/>
         </w:rPr>
         <w:t xml:space="preserve"> which would be sufficient to allow us to test and develop the application before full deployment. Once our web app is fully deployed, we would need to initially upgrade to the “Pro</w:t>
       </w:r>
       <w:r>
         <w:rPr>
-          <w:rFonts w:ascii="Arial" w:hAnsi="Arial" w:cs="Arial"/>
-          <w:color w:val="212121"/>
-          <w:spacing w:val="-1"/>
+          <w:rFonts w:asciiTheme="minorHAnsi" w:hAnsiTheme="minorHAnsi" w:cstheme="minorHAnsi"/>
+          <w:color w:val="212121"/>
+          <w:spacing w:val="-1"/>
+          <w:sz w:val="28"/>
+          <w:szCs w:val="28"/>
         </w:rPr>
         <w:t>duction</w:t>
       </w:r>
       <w:r>
         <w:rPr>
-          <w:rFonts w:ascii="Arial" w:hAnsi="Arial" w:cs="Arial"/>
-          <w:color w:val="212121"/>
-          <w:spacing w:val="-1"/>
+          <w:rFonts w:asciiTheme="minorHAnsi" w:hAnsiTheme="minorHAnsi" w:cstheme="minorHAnsi"/>
+          <w:color w:val="212121"/>
+          <w:spacing w:val="-1"/>
+          <w:sz w:val="28"/>
+          <w:szCs w:val="28"/>
         </w:rPr>
         <w:t xml:space="preserve">” package which </w:t>
       </w:r>
       <w:r>
         <w:rPr>
-          <w:rFonts w:ascii="Arial" w:hAnsi="Arial" w:cs="Arial"/>
-          <w:color w:val="212121"/>
-          <w:spacing w:val="-1"/>
+          <w:rFonts w:asciiTheme="minorHAnsi" w:hAnsiTheme="minorHAnsi" w:cstheme="minorHAnsi"/>
+          <w:color w:val="212121"/>
+          <w:spacing w:val="-1"/>
+          <w:sz w:val="28"/>
+          <w:szCs w:val="28"/>
         </w:rPr>
         <w:t>starts at</w:t>
       </w:r>
       <w:r>
         <w:rPr>
-          <w:rFonts w:ascii="Arial" w:hAnsi="Arial" w:cs="Arial"/>
-          <w:color w:val="212121"/>
-          <w:spacing w:val="-1"/>
+          <w:rFonts w:asciiTheme="minorHAnsi" w:hAnsiTheme="minorHAnsi" w:cstheme="minorHAnsi"/>
+          <w:color w:val="212121"/>
+          <w:spacing w:val="-1"/>
+          <w:sz w:val="28"/>
+          <w:szCs w:val="28"/>
         </w:rPr>
         <w:t xml:space="preserve"> US$</w:t>
       </w:r>
       <w:r>
         <w:rPr>
-          <w:rFonts w:ascii="Arial" w:hAnsi="Arial" w:cs="Arial"/>
-          <w:color w:val="212121"/>
-          <w:spacing w:val="-1"/>
+          <w:rFonts w:asciiTheme="minorHAnsi" w:hAnsiTheme="minorHAnsi" w:cstheme="minorHAnsi"/>
+          <w:color w:val="212121"/>
+          <w:spacing w:val="-1"/>
+          <w:sz w:val="28"/>
+          <w:szCs w:val="28"/>
         </w:rPr>
         <w:t>25</w:t>
       </w:r>
       <w:r>
         <w:rPr>
-          <w:rFonts w:ascii="Arial" w:hAnsi="Arial" w:cs="Arial"/>
-          <w:color w:val="212121"/>
-          <w:spacing w:val="-1"/>
+          <w:rFonts w:asciiTheme="minorHAnsi" w:hAnsiTheme="minorHAnsi" w:cstheme="minorHAnsi"/>
+          <w:color w:val="212121"/>
+          <w:spacing w:val="-1"/>
+          <w:sz w:val="28"/>
+          <w:szCs w:val="28"/>
         </w:rPr>
         <w:t xml:space="preserve"> per month. This package offers an increased access bandwidth and many other additional included features. </w:t>
       </w:r>
       <w:r>
         <w:rPr>
-          <w:rFonts w:ascii="Arial" w:hAnsi="Arial" w:cs="Arial"/>
-          <w:color w:val="212121"/>
-          <w:spacing w:val="-1"/>
+          <w:rFonts w:asciiTheme="minorHAnsi" w:hAnsiTheme="minorHAnsi" w:cstheme="minorHAnsi"/>
+          <w:color w:val="212121"/>
+          <w:spacing w:val="-1"/>
+          <w:sz w:val="28"/>
+          <w:szCs w:val="28"/>
         </w:rPr>
         <w:t xml:space="preserve">The amount of RAM assigned to your app is variable but obviously has a greater cost when more RAM is used. This package would be sufficient for most of our usage. It would only be when we reached a high level of customer requests that we would need to move to the next package. </w:t>
       </w:r>
       <w:proofErr w:type="gramStart"/>
       <w:r>
         <w:rPr>
-          <w:rFonts w:ascii="Arial" w:hAnsi="Arial" w:cs="Arial"/>
-          <w:color w:val="212121"/>
-          <w:spacing w:val="-1"/>
-        </w:rPr>
-        <w:t xml:space="preserve">With this in </w:t>
-      </w:r>
-      <w:r>
-        <w:rPr>
-          <w:rFonts w:ascii="Arial" w:hAnsi="Arial" w:cs="Arial"/>
-          <w:color w:val="212121"/>
-          <w:spacing w:val="-1"/>
-        </w:rPr>
-        <w:lastRenderedPageBreak/>
-        <w:t>mind</w:t>
-      </w:r>
-      <w:r>
-        <w:rPr>
-          <w:rFonts w:ascii="Arial" w:hAnsi="Arial" w:cs="Arial"/>
-          <w:color w:val="212121"/>
-          <w:spacing w:val="-1"/>
+          <w:rFonts w:asciiTheme="minorHAnsi" w:hAnsiTheme="minorHAnsi" w:cstheme="minorHAnsi"/>
+          <w:color w:val="212121"/>
+          <w:spacing w:val="-1"/>
+          <w:sz w:val="28"/>
+          <w:szCs w:val="28"/>
+        </w:rPr>
+        <w:t>With this in mind</w:t>
+      </w:r>
+      <w:r>
+        <w:rPr>
+          <w:rFonts w:asciiTheme="minorHAnsi" w:hAnsiTheme="minorHAnsi" w:cstheme="minorHAnsi"/>
+          <w:color w:val="212121"/>
+          <w:spacing w:val="-1"/>
+          <w:sz w:val="28"/>
+          <w:szCs w:val="28"/>
         </w:rPr>
         <w:t>, Heroku’s</w:t>
       </w:r>
       <w:proofErr w:type="gramEnd"/>
       <w:r>
         <w:rPr>
-          <w:rFonts w:ascii="Arial" w:hAnsi="Arial" w:cs="Arial"/>
-          <w:color w:val="212121"/>
-          <w:spacing w:val="-1"/>
+          <w:rFonts w:asciiTheme="minorHAnsi" w:hAnsiTheme="minorHAnsi" w:cstheme="minorHAnsi"/>
+          <w:color w:val="212121"/>
+          <w:spacing w:val="-1"/>
+          <w:sz w:val="28"/>
+          <w:szCs w:val="28"/>
         </w:rPr>
         <w:t xml:space="preserve"> service is scalable, which means that we can easily increase or decrease the level of service that we require</w:t>
       </w:r>
       <w:r>
         <w:rPr>
-          <w:rFonts w:ascii="Arial" w:hAnsi="Arial" w:cs="Arial"/>
-          <w:color w:val="212121"/>
-          <w:spacing w:val="-1"/>
+          <w:rFonts w:asciiTheme="minorHAnsi" w:hAnsiTheme="minorHAnsi" w:cstheme="minorHAnsi"/>
+          <w:color w:val="212121"/>
+          <w:spacing w:val="-1"/>
+          <w:sz w:val="28"/>
+          <w:szCs w:val="28"/>
         </w:rPr>
         <w:t xml:space="preserve">. </w:t>
       </w:r>
       <w:r>
         <w:rPr>
-          <w:rFonts w:ascii="Arial" w:hAnsi="Arial" w:cs="Arial"/>
-          <w:color w:val="212121"/>
-          <w:spacing w:val="-1"/>
+          <w:rFonts w:asciiTheme="minorHAnsi" w:hAnsiTheme="minorHAnsi" w:cstheme="minorHAnsi"/>
+          <w:color w:val="212121"/>
+          <w:spacing w:val="-1"/>
+          <w:sz w:val="28"/>
+          <w:szCs w:val="28"/>
         </w:rPr>
         <w:t>This will make it necessary for us to regularly monitor our applications level of usage and determine if changes to our package are required.</w:t>
       </w:r>
       <w:r>
         <w:rPr>
-          <w:rFonts w:ascii="Arial" w:hAnsi="Arial" w:cs="Arial"/>
-          <w:color w:val="212121"/>
-          <w:spacing w:val="-1"/>
+          <w:rFonts w:asciiTheme="minorHAnsi" w:hAnsiTheme="minorHAnsi" w:cstheme="minorHAnsi"/>
+          <w:color w:val="212121"/>
+          <w:spacing w:val="-1"/>
+          <w:sz w:val="28"/>
+          <w:szCs w:val="28"/>
         </w:rPr>
         <w:t xml:space="preserve"> The “Advanced” package is a lot more expensive, starting at US$250 a month, but it would always be necessary to upgrade to the higher service when demand increases because slow application response times will negatively impact the customers experience.</w:t>
       </w:r>
       <w:r>
         <w:rPr>
-          <w:rFonts w:ascii="Arial" w:hAnsi="Arial" w:cs="Arial"/>
-          <w:color w:val="212121"/>
-          <w:spacing w:val="-1"/>
+          <w:rFonts w:asciiTheme="minorHAnsi" w:hAnsiTheme="minorHAnsi" w:cstheme="minorHAnsi"/>
+          <w:color w:val="212121"/>
+          <w:spacing w:val="-1"/>
+          <w:sz w:val="28"/>
+          <w:szCs w:val="28"/>
         </w:rPr>
         <w:t xml:space="preserve"> </w:t>
       </w:r>
       <w:r>
         <w:rPr>
-          <w:rFonts w:ascii="Arial" w:hAnsi="Arial" w:cs="Arial"/>
-          <w:color w:val="000000"/>
-          <w:sz w:val="20"/>
-          <w:szCs w:val="20"/>
+          <w:rFonts w:asciiTheme="minorHAnsi" w:hAnsiTheme="minorHAnsi" w:cstheme="minorHAnsi"/>
+          <w:color w:val="000000"/>
+          <w:sz w:val="28"/>
+          <w:szCs w:val="28"/>
           <w:shd w:val="clear" w:color="auto" w:fill="FFFFFF"/>
         </w:rPr>
         <w:t>(3.</w:t>
       </w:r>
       <w:r>
         <w:rPr>
-          <w:rFonts w:ascii="Arial" w:hAnsi="Arial" w:cs="Arial"/>
-          <w:color w:val="000000"/>
-          <w:sz w:val="20"/>
-          <w:szCs w:val="20"/>
-          <w:shd w:val="clear" w:color="auto" w:fill="FFFFFF"/>
-        </w:rPr>
-        <w:t xml:space="preserve"> </w:t>
-      </w:r>
-      <w:r>
-        <w:rPr>
-          <w:rFonts w:ascii="Arial" w:hAnsi="Arial" w:cs="Arial"/>
-          <w:color w:val="000000"/>
-          <w:sz w:val="20"/>
-          <w:szCs w:val="20"/>
-          <w:shd w:val="clear" w:color="auto" w:fill="FFFFFF"/>
-        </w:rPr>
-        <w:t xml:space="preserve">Heroku.com </w:t>
-      </w:r>
-      <w:r>
-        <w:rPr>
-          <w:rFonts w:ascii="Arial" w:hAnsi="Arial" w:cs="Arial"/>
+          <w:rFonts w:asciiTheme="minorHAnsi" w:hAnsiTheme="minorHAnsi" w:cstheme="minorHAnsi"/>
+          <w:color w:val="000000"/>
+          <w:sz w:val="28"/>
+          <w:szCs w:val="28"/>
+          <w:shd w:val="clear" w:color="auto" w:fill="FFFFFF"/>
+        </w:rPr>
+        <w:t xml:space="preserve"> Heroku.com </w:t>
+      </w:r>
+      <w:r>
+        <w:rPr>
+          <w:rFonts w:asciiTheme="minorHAnsi" w:hAnsiTheme="minorHAnsi" w:cstheme="minorHAnsi"/>
           <w:i/>
           <w:iCs/>
           <w:color w:val="000000"/>
-          <w:sz w:val="20"/>
-          <w:szCs w:val="20"/>
+          <w:sz w:val="28"/>
+          <w:szCs w:val="28"/>
           <w:shd w:val="clear" w:color="auto" w:fill="FFFFFF"/>
         </w:rPr>
         <w:t>Pricing | Heroku</w:t>
       </w:r>
       <w:r>
         <w:rPr>
-          <w:rFonts w:ascii="Arial" w:hAnsi="Arial" w:cs="Arial"/>
-          <w:color w:val="000000"/>
-          <w:sz w:val="20"/>
-          <w:szCs w:val="20"/>
+          <w:rFonts w:asciiTheme="minorHAnsi" w:hAnsiTheme="minorHAnsi" w:cstheme="minorHAnsi"/>
+          <w:color w:val="000000"/>
+          <w:sz w:val="28"/>
+          <w:szCs w:val="28"/>
           <w:shd w:val="clear" w:color="auto" w:fill="FFFFFF"/>
         </w:rPr>
         <w:t>, 2020)</w:t>
       </w:r>
     </w:p>
-    <w:p/>
     <w:p>
-      <w:r>
+      <w:pPr>
+        <w:rPr>
+          <w:rFonts w:cstheme="minorHAnsi"/>
+          <w:sz w:val="28"/>
+          <w:szCs w:val="28"/>
+        </w:rPr>
+      </w:pPr>
+    </w:p>
+    <w:p>
+      <w:pPr>
+        <w:rPr>
+          <w:rFonts w:cstheme="minorHAnsi"/>
+          <w:sz w:val="28"/>
+          <w:szCs w:val="28"/>
+        </w:rPr>
+      </w:pPr>
+      <w:r>
+        <w:rPr>
+          <w:rFonts w:cstheme="minorHAnsi"/>
+          <w:sz w:val="28"/>
+          <w:szCs w:val="28"/>
+        </w:rPr>
         <w:t>References:</w:t>
       </w:r>
     </w:p>
@@ -1054,14 +1153,19 @@
           <w:ilvl w:val="0"/>
           <w:numId w:val="1"/>
         </w:numPr>
+        <w:rPr>
+          <w:rFonts w:cstheme="minorHAnsi"/>
+          <w:sz w:val="28"/>
+          <w:szCs w:val="28"/>
+        </w:rPr>
       </w:pPr>
       <w:proofErr w:type="spellStart"/>
       <w:r>
         <w:rPr>
-          <w:rFonts w:ascii="Arial" w:hAnsi="Arial" w:cs="Arial"/>
-          <w:color w:val="000000"/>
-          <w:sz w:val="20"/>
-          <w:szCs w:val="20"/>
+          <w:rFonts w:cstheme="minorHAnsi"/>
+          <w:color w:val="000000"/>
+          <w:sz w:val="28"/>
+          <w:szCs w:val="28"/>
           <w:shd w:val="clear" w:color="auto" w:fill="FFFFFF"/>
         </w:rPr>
         <w:t>SearchITOperations</w:t>
@@ -1069,22 +1173,22 @@
       <w:proofErr w:type="spellEnd"/>
       <w:r>
         <w:rPr>
-          <w:rFonts w:ascii="Arial" w:hAnsi="Arial" w:cs="Arial"/>
-          <w:color w:val="000000"/>
-          <w:sz w:val="20"/>
-          <w:szCs w:val="20"/>
+          <w:rFonts w:cstheme="minorHAnsi"/>
+          <w:color w:val="000000"/>
+          <w:sz w:val="28"/>
+          <w:szCs w:val="28"/>
           <w:shd w:val="clear" w:color="auto" w:fill="FFFFFF"/>
         </w:rPr>
         <w:t>. 2020. </w:t>
       </w:r>
       <w:r>
         <w:rPr>
-          <w:rFonts w:ascii="Arial" w:hAnsi="Arial" w:cs="Arial"/>
+          <w:rFonts w:cstheme="minorHAnsi"/>
           <w:i/>
           <w:iCs/>
           <w:color w:val="000000"/>
-          <w:sz w:val="20"/>
-          <w:szCs w:val="20"/>
+          <w:sz w:val="28"/>
+          <w:szCs w:val="28"/>
           <w:shd w:val="clear" w:color="auto" w:fill="FFFFFF"/>
         </w:rPr>
         <w:t>What Are Containers (Container-Based Virtualization Or Containerization</w:t>
@@ -1092,22 +1196,22 @@
       <w:proofErr w:type="gramStart"/>
       <w:r>
         <w:rPr>
-          <w:rFonts w:ascii="Arial" w:hAnsi="Arial" w:cs="Arial"/>
+          <w:rFonts w:cstheme="minorHAnsi"/>
           <w:i/>
           <w:iCs/>
           <w:color w:val="000000"/>
-          <w:sz w:val="20"/>
-          <w:szCs w:val="20"/>
+          <w:sz w:val="28"/>
+          <w:szCs w:val="28"/>
           <w:shd w:val="clear" w:color="auto" w:fill="FFFFFF"/>
         </w:rPr>
         <w:t>)?</w:t>
       </w:r>
       <w:r>
         <w:rPr>
-          <w:rFonts w:ascii="Arial" w:hAnsi="Arial" w:cs="Arial"/>
-          <w:color w:val="000000"/>
-          <w:sz w:val="20"/>
-          <w:szCs w:val="20"/>
+          <w:rFonts w:cstheme="minorHAnsi"/>
+          <w:color w:val="000000"/>
+          <w:sz w:val="28"/>
+          <w:szCs w:val="28"/>
           <w:shd w:val="clear" w:color="auto" w:fill="FFFFFF"/>
         </w:rPr>
         <w:t>.</w:t>
@@ -1115,10 +1219,10 @@
       <w:proofErr w:type="gramEnd"/>
       <w:r>
         <w:rPr>
-          <w:rFonts w:ascii="Arial" w:hAnsi="Arial" w:cs="Arial"/>
-          <w:color w:val="000000"/>
-          <w:sz w:val="20"/>
-          <w:szCs w:val="20"/>
+          <w:rFonts w:cstheme="minorHAnsi"/>
+          <w:color w:val="000000"/>
+          <w:sz w:val="28"/>
+          <w:szCs w:val="28"/>
           <w:shd w:val="clear" w:color="auto" w:fill="FFFFFF"/>
         </w:rPr>
         <w:t xml:space="preserve"> [online] Available at: &lt;https://searchitoperations.techtarget.com/definition/container-containerization-or-container-based-virtualization&gt; [Accessed 28 November 2020].</w:t>
@@ -1131,35 +1235,40 @@
           <w:ilvl w:val="0"/>
           <w:numId w:val="1"/>
         </w:numPr>
-      </w:pPr>
-      <w:r>
-        <w:rPr>
-          <w:rFonts w:ascii="Arial" w:hAnsi="Arial" w:cs="Arial"/>
-          <w:color w:val="000000"/>
-          <w:sz w:val="20"/>
-          <w:szCs w:val="20"/>
+        <w:rPr>
+          <w:rFonts w:cstheme="minorHAnsi"/>
+          <w:sz w:val="28"/>
+          <w:szCs w:val="28"/>
+        </w:rPr>
+      </w:pPr>
+      <w:r>
+        <w:rPr>
+          <w:rFonts w:cstheme="minorHAnsi"/>
+          <w:color w:val="000000"/>
+          <w:sz w:val="28"/>
+          <w:szCs w:val="28"/>
           <w:shd w:val="clear" w:color="auto" w:fill="FFFFFF"/>
         </w:rPr>
         <w:t>Heroku.com. 2020. </w:t>
       </w:r>
       <w:r>
         <w:rPr>
-          <w:rFonts w:ascii="Arial" w:hAnsi="Arial" w:cs="Arial"/>
+          <w:rFonts w:cstheme="minorHAnsi"/>
           <w:i/>
           <w:iCs/>
           <w:color w:val="000000"/>
-          <w:sz w:val="20"/>
-          <w:szCs w:val="20"/>
+          <w:sz w:val="28"/>
+          <w:szCs w:val="28"/>
           <w:shd w:val="clear" w:color="auto" w:fill="FFFFFF"/>
         </w:rPr>
         <w:t>What Is Heroku | Heroku</w:t>
       </w:r>
       <w:r>
         <w:rPr>
-          <w:rFonts w:ascii="Arial" w:hAnsi="Arial" w:cs="Arial"/>
-          <w:color w:val="000000"/>
-          <w:sz w:val="20"/>
-          <w:szCs w:val="20"/>
+          <w:rFonts w:cstheme="minorHAnsi"/>
+          <w:color w:val="000000"/>
+          <w:sz w:val="28"/>
+          <w:szCs w:val="28"/>
           <w:shd w:val="clear" w:color="auto" w:fill="FFFFFF"/>
         </w:rPr>
         <w:t>. [online] Available at: &lt;https://www.heroku.com/what&gt; [Accessed 28 November 2020].</w:t>
@@ -1172,41 +1281,54 @@
           <w:ilvl w:val="0"/>
           <w:numId w:val="1"/>
         </w:numPr>
-      </w:pPr>
-      <w:r>
-        <w:rPr>
-          <w:rFonts w:ascii="Arial" w:hAnsi="Arial" w:cs="Arial"/>
-          <w:color w:val="000000"/>
-          <w:sz w:val="20"/>
-          <w:szCs w:val="20"/>
+        <w:rPr>
+          <w:rFonts w:cstheme="minorHAnsi"/>
+          <w:sz w:val="28"/>
+          <w:szCs w:val="28"/>
+        </w:rPr>
+      </w:pPr>
+      <w:r>
+        <w:rPr>
+          <w:rFonts w:cstheme="minorHAnsi"/>
+          <w:color w:val="000000"/>
+          <w:sz w:val="28"/>
+          <w:szCs w:val="28"/>
           <w:shd w:val="clear" w:color="auto" w:fill="FFFFFF"/>
         </w:rPr>
         <w:t>Heroku.com. 2020. </w:t>
       </w:r>
       <w:r>
         <w:rPr>
-          <w:rFonts w:ascii="Arial" w:hAnsi="Arial" w:cs="Arial"/>
+          <w:rFonts w:cstheme="minorHAnsi"/>
           <w:i/>
           <w:iCs/>
           <w:color w:val="000000"/>
-          <w:sz w:val="20"/>
-          <w:szCs w:val="20"/>
+          <w:sz w:val="28"/>
+          <w:szCs w:val="28"/>
           <w:shd w:val="clear" w:color="auto" w:fill="FFFFFF"/>
         </w:rPr>
         <w:t>Pricing | Heroku</w:t>
       </w:r>
       <w:r>
         <w:rPr>
-          <w:rFonts w:ascii="Arial" w:hAnsi="Arial" w:cs="Arial"/>
-          <w:color w:val="000000"/>
-          <w:sz w:val="20"/>
-          <w:szCs w:val="20"/>
+          <w:rFonts w:cstheme="minorHAnsi"/>
+          <w:color w:val="000000"/>
+          <w:sz w:val="28"/>
+          <w:szCs w:val="28"/>
           <w:shd w:val="clear" w:color="auto" w:fill="FFFFFF"/>
         </w:rPr>
         <w:t>. [online] Available at: &lt;https://www.heroku.com/pricing&gt; [Accessed 28 November 2020].</w:t>
       </w:r>
     </w:p>
-    <w:p/>
+    <w:p>
+      <w:pPr>
+        <w:rPr>
+          <w:rFonts w:cstheme="minorHAnsi"/>
+          <w:sz w:val="28"/>
+          <w:szCs w:val="28"/>
+        </w:rPr>
+      </w:pPr>
+    </w:p>
     <w:sectPr>
       <w:pgSz w:w="11906" w:h="16838"/>
       <w:pgMar w:top="1440" w:right="1440" w:bottom="1440" w:left="1440" w:header="708" w:footer="708" w:gutter="0"/>
@@ -2221,21 +2343,6 @@
 </file>
 
 <file path=customXml/item1.xml><?xml version="1.0" encoding="utf-8"?>
-<p:properties xmlns:p="http://schemas.microsoft.com/office/2006/metadata/properties" xmlns:xsi="http://www.w3.org/2001/XMLSchema-instance" xmlns:pc="http://schemas.microsoft.com/office/infopath/2007/PartnerControls">
-  <documentManagement/>
-</p:properties>
-</file>
-
-<file path=customXml/item2.xml><?xml version="1.0" encoding="utf-8"?>
-<?mso-contentType ?>
-<FormTemplates xmlns="http://schemas.microsoft.com/sharepoint/v3/contenttype/forms">
-  <Display>DocumentLibraryForm</Display>
-  <Edit>DocumentLibraryForm</Edit>
-  <New>DocumentLibraryForm</New>
-</FormTemplates>
-</file>
-
-<file path=customXml/item3.xml><?xml version="1.0" encoding="utf-8"?>
 <ct:contentTypeSchema xmlns:ct="http://schemas.microsoft.com/office/2006/metadata/contentType" xmlns:ma="http://schemas.microsoft.com/office/2006/metadata/properties/metaAttributes" ct:_="" ma:_="" ma:contentTypeName="Document" ma:contentTypeID="0x0101006AD93203FC8D074793806DB7EEAA2B52" ma:contentTypeVersion="7" ma:contentTypeDescription="Create a new document." ma:contentTypeScope="" ma:versionID="0035e0c0cbe96f5d98221c025f33ccbb">
   <xsd:schema xmlns:xsd="http://www.w3.org/2001/XMLSchema" xmlns:xs="http://www.w3.org/2001/XMLSchema" xmlns:p="http://schemas.microsoft.com/office/2006/metadata/properties" xmlns:ns3="a7a4a6bf-ba72-47a3-b2a9-bb7d8bd042d2" xmlns:ns4="81073eaf-5770-4814-a9d2-8310144842a9" targetNamespace="http://schemas.microsoft.com/office/2006/metadata/properties" ma:root="true" ma:fieldsID="2f3cfe8f6a5531f275e9fb2f00f51b1f" ns3:_="" ns4:_="">
     <xsd:import namespace="a7a4a6bf-ba72-47a3-b2a9-bb7d8bd042d2"/>
@@ -2420,24 +2527,22 @@
 </ct:contentTypeSchema>
 </file>
 
-<file path=customXml/itemProps1.xml><?xml version="1.0" encoding="utf-8"?>
-<ds:datastoreItem xmlns:ds="http://schemas.openxmlformats.org/officeDocument/2006/customXml" ds:itemID="{79AECF13-AE19-4BED-BE5B-4942758ED0E6}">
-  <ds:schemaRefs>
-    <ds:schemaRef ds:uri="http://schemas.microsoft.com/office/2006/metadata/properties"/>
-    <ds:schemaRef ds:uri="http://schemas.microsoft.com/office/infopath/2007/PartnerControls"/>
-  </ds:schemaRefs>
-</ds:datastoreItem>
+<file path=customXml/item2.xml><?xml version="1.0" encoding="utf-8"?>
+<?mso-contentType ?>
+<FormTemplates xmlns="http://schemas.microsoft.com/sharepoint/v3/contenttype/forms">
+  <Display>DocumentLibraryForm</Display>
+  <Edit>DocumentLibraryForm</Edit>
+  <New>DocumentLibraryForm</New>
+</FormTemplates>
 </file>
 
-<file path=customXml/itemProps2.xml><?xml version="1.0" encoding="utf-8"?>
-<ds:datastoreItem xmlns:ds="http://schemas.openxmlformats.org/officeDocument/2006/customXml" ds:itemID="{1280DDDE-866A-4A2A-B505-C5C4C583AD1E}">
-  <ds:schemaRefs>
-    <ds:schemaRef ds:uri="http://schemas.microsoft.com/sharepoint/v3/contenttype/forms"/>
-  </ds:schemaRefs>
-</ds:datastoreItem>
+<file path=customXml/item3.xml><?xml version="1.0" encoding="utf-8"?>
+<p:properties xmlns:p="http://schemas.microsoft.com/office/2006/metadata/properties" xmlns:xsi="http://www.w3.org/2001/XMLSchema-instance" xmlns:pc="http://schemas.microsoft.com/office/infopath/2007/PartnerControls">
+  <documentManagement/>
+</p:properties>
 </file>
 
-<file path=customXml/itemProps3.xml><?xml version="1.0" encoding="utf-8"?>
+<file path=customXml/itemProps1.xml><?xml version="1.0" encoding="utf-8"?>
 <ds:datastoreItem xmlns:ds="http://schemas.openxmlformats.org/officeDocument/2006/customXml" ds:itemID="{2964641C-EB5F-4D43-A398-399613DAAB80}">
   <ds:schemaRefs>
     <ds:schemaRef ds:uri="http://schemas.microsoft.com/office/2006/metadata/contentType"/>
@@ -2454,4 +2559,21 @@
     <ds:schemaRef ds:uri="http://schemas.microsoft.com/internal/obd"/>
   </ds:schemaRefs>
 </ds:datastoreItem>
+</file>
+
+<file path=customXml/itemProps2.xml><?xml version="1.0" encoding="utf-8"?>
+<ds:datastoreItem xmlns:ds="http://schemas.openxmlformats.org/officeDocument/2006/customXml" ds:itemID="{1280DDDE-866A-4A2A-B505-C5C4C583AD1E}">
+  <ds:schemaRefs>
+    <ds:schemaRef ds:uri="http://schemas.microsoft.com/sharepoint/v3/contenttype/forms"/>
+  </ds:schemaRefs>
+</ds:datastoreItem>
+</file>
+
+<file path=customXml/itemProps3.xml><?xml version="1.0" encoding="utf-8"?>
+<ds:datastoreItem xmlns:ds="http://schemas.openxmlformats.org/officeDocument/2006/customXml" ds:itemID="{79AECF13-AE19-4BED-BE5B-4942758ED0E6}">
+  <ds:schemaRefs>
+    <ds:schemaRef ds:uri="http://schemas.microsoft.com/office/2006/metadata/properties"/>
+    <ds:schemaRef ds:uri="http://schemas.microsoft.com/office/infopath/2007/PartnerControls"/>
+  </ds:schemaRefs>
+</ds:datastoreItem>
 </file>
</xml_diff>